<commit_message>
fixes #144, quick reference
</commit_message>
<xml_diff>
--- a/caster/doc/caster_quick_reference.docx
+++ b/caster/doc/caster_quick_reference.docx
@@ -1275,7 +1275,13 @@
                     <w:rPr>
                       <w:rFonts w:ascii="Times New Roman" w:hAnsi="Times New Roman" w:cs="Times New Roman"/>
                     </w:rPr>
-                    <w:t>left***</w:t>
+                    <w:t>lease</w:t>
+                  </w:r>
+                  <w:r>
+                    <w:rPr>
+                      <w:rFonts w:ascii="Times New Roman" w:hAnsi="Times New Roman" w:cs="Times New Roman"/>
+                    </w:rPr>
+                    <w:t>***</w:t>
                   </w:r>
                   <w:r>
                     <w:rPr>
@@ -1294,7 +1300,13 @@
                     <w:rPr>
                       <w:rFonts w:ascii="Times New Roman" w:hAnsi="Times New Roman" w:cs="Times New Roman"/>
                     </w:rPr>
-                    <w:t>right***</w:t>
+                    <w:t>ross</w:t>
+                  </w:r>
+                  <w:r>
+                    <w:rPr>
+                      <w:rFonts w:ascii="Times New Roman" w:hAnsi="Times New Roman" w:cs="Times New Roman"/>
+                    </w:rPr>
+                    <w:t>***</w:t>
                   </w:r>
                   <w:r>
                     <w:rPr>

</xml_diff>

<commit_message>
fixes #145, things missing from Quick Reference
</commit_message>
<xml_diff>
--- a/caster/doc/caster_quick_reference.docx
+++ b/caster/doc/caster_quick_reference.docx
@@ -2668,7 +2668,13 @@
               <w:rPr>
                 <w:rFonts w:ascii="Times New Roman" w:hAnsi="Times New Roman" w:cs="Times New Roman"/>
               </w:rPr>
-              <w:t>capitalization and spacing can be combined into a single command; whether combining or not, they must be suffixed by “bow” and then the dictation to format</w:t>
+              <w:t>capitalization and spacing can be combined into a single command; whether combining or not, they must be suffixed by “bow” and then  dictation to format</w:t>
+            </w:r>
+            <w:r>
+              <w:rPr>
+                <w:rFonts w:ascii="Times New Roman" w:hAnsi="Times New Roman" w:cs="Times New Roman"/>
+              </w:rPr>
+              <w:t xml:space="preserve"> (ex: “tie bow some words”)</w:t>
             </w:r>
           </w:p>
           <w:p>
@@ -3420,21 +3426,25 @@
               <w:rPr>
                 <w:rFonts w:ascii="Times New Roman" w:hAnsi="Times New Roman" w:cs="Times New Roman"/>
               </w:rPr>
-              <w:t xml:space="preserve">* available for </w:t>
-            </w:r>
-            <w:proofErr w:type="spellStart"/>
-            <w:r>
-              <w:rPr>
-                <w:rFonts w:ascii="Times New Roman" w:hAnsi="Times New Roman" w:cs="Times New Roman"/>
-              </w:rPr>
-              <w:t>Javascript</w:t>
-            </w:r>
-            <w:proofErr w:type="spellEnd"/>
-            <w:r>
-              <w:rPr>
-                <w:rFonts w:ascii="Times New Roman" w:hAnsi="Times New Roman" w:cs="Times New Roman"/>
-              </w:rPr>
-              <w:t>, Python, Java, C++</w:t>
+              <w:t xml:space="preserve">* </w:t>
+            </w:r>
+            <w:r>
+              <w:rPr>
+                <w:rFonts w:ascii="Times New Roman" w:hAnsi="Times New Roman" w:cs="Times New Roman"/>
+              </w:rPr>
+              <w:t xml:space="preserve">must </w:t>
+            </w:r>
+            <w:r>
+              <w:rPr>
+                <w:rFonts w:ascii="Times New Roman" w:hAnsi="Times New Roman" w:cs="Times New Roman"/>
+              </w:rPr>
+              <w:t>say “enable &lt;language&gt;”</w:t>
+            </w:r>
+            <w:r>
+              <w:rPr>
+                <w:rFonts w:ascii="Times New Roman" w:hAnsi="Times New Roman" w:cs="Times New Roman"/>
+              </w:rPr>
+              <w:t xml:space="preserve"> before use</w:t>
             </w:r>
           </w:p>
           <w:p>
@@ -3462,14 +3472,12 @@
           <w:tbl>
             <w:tblPr>
               <w:tblStyle w:val="TableGrid"/>
-              <w:tblW w:w="9505" w:type="dxa"/>
+              <w:tblW w:w="4315" w:type="dxa"/>
               <w:tblLook w:val="04A0"/>
             </w:tblPr>
             <w:tblGrid>
               <w:gridCol w:w="1705"/>
-              <w:gridCol w:w="2600"/>
-              <w:gridCol w:w="2600"/>
-              <w:gridCol w:w="2600"/>
+              <w:gridCol w:w="2610"/>
             </w:tblGrid>
             <w:tr>
               <w:tc>
@@ -3637,7 +3645,7 @@
               </w:tc>
               <w:tc>
                 <w:tcPr>
-                  <w:tcW w:w="2600" w:type="dxa"/>
+                  <w:tcW w:w="2610" w:type="dxa"/>
                 </w:tcPr>
                 <w:p>
                   <w:pPr>
@@ -3794,278 +3802,6 @@
                     </w:rPr>
                     <w:t>right</w:t>
                   </w:r>
-                </w:p>
-              </w:tc>
-              <w:tc>
-                <w:tcPr>
-                  <w:tcW w:w="2600" w:type="dxa"/>
-                </w:tcPr>
-                <w:p>
-                  <w:pPr>
-                    <w:rPr>
-                      <w:rFonts w:ascii="Times New Roman" w:hAnsi="Times New Roman" w:cs="Times New Roman"/>
-                    </w:rPr>
-                  </w:pPr>
-                  <w:r>
-                    <w:rPr>
-                      <w:rFonts w:ascii="Times New Roman" w:hAnsi="Times New Roman" w:cs="Times New Roman"/>
-                    </w:rPr>
-                    <w:t>left-click</w:t>
-                  </w:r>
-                </w:p>
-                <w:p>
-                  <w:pPr>
-                    <w:rPr>
-                      <w:rFonts w:ascii="Times New Roman" w:hAnsi="Times New Roman" w:cs="Times New Roman"/>
-                    </w:rPr>
-                  </w:pPr>
-                  <w:r>
-                    <w:rPr>
-                      <w:rFonts w:ascii="Times New Roman" w:hAnsi="Times New Roman" w:cs="Times New Roman"/>
-                    </w:rPr>
-                    <w:t>middle-click</w:t>
-                  </w:r>
-                </w:p>
-                <w:p>
-                  <w:pPr>
-                    <w:rPr>
-                      <w:rFonts w:ascii="Times New Roman" w:hAnsi="Times New Roman" w:cs="Times New Roman"/>
-                    </w:rPr>
-                  </w:pPr>
-                  <w:r>
-                    <w:rPr>
-                      <w:rFonts w:ascii="Times New Roman" w:hAnsi="Times New Roman" w:cs="Times New Roman"/>
-                    </w:rPr>
-                    <w:t>right-click</w:t>
-                  </w:r>
-                </w:p>
-                <w:p>
-                  <w:pPr>
-                    <w:rPr>
-                      <w:rFonts w:ascii="Times New Roman" w:hAnsi="Times New Roman" w:cs="Times New Roman"/>
-                    </w:rPr>
-                  </w:pPr>
-                </w:p>
-                <w:p>
-                  <w:pPr>
-                    <w:rPr>
-                      <w:rFonts w:ascii="Times New Roman" w:hAnsi="Times New Roman" w:cs="Times New Roman"/>
-                    </w:rPr>
-                  </w:pPr>
-                  <w:r>
-                    <w:rPr>
-                      <w:rFonts w:ascii="Times New Roman" w:hAnsi="Times New Roman" w:cs="Times New Roman"/>
-                    </w:rPr>
-                    <w:t>ctrl-click</w:t>
-                  </w:r>
-                </w:p>
-                <w:p>
-                  <w:pPr>
-                    <w:rPr>
-                      <w:rFonts w:ascii="Times New Roman" w:hAnsi="Times New Roman" w:cs="Times New Roman"/>
-                    </w:rPr>
-                  </w:pPr>
-                  <w:r>
-                    <w:rPr>
-                      <w:rFonts w:ascii="Times New Roman" w:hAnsi="Times New Roman" w:cs="Times New Roman"/>
-                    </w:rPr>
-                    <w:t>move cursor by pixels</w:t>
-                  </w:r>
-                </w:p>
-                <w:p>
-                  <w:pPr>
-                    <w:rPr>
-                      <w:rFonts w:ascii="Times New Roman" w:hAnsi="Times New Roman" w:cs="Times New Roman"/>
-                    </w:rPr>
-                  </w:pPr>
-                  <w:r>
-                    <w:rPr>
-                      <w:rFonts w:ascii="Times New Roman" w:hAnsi="Times New Roman" w:cs="Times New Roman"/>
-                    </w:rPr>
-                    <w:t>move cursor on grid</w:t>
-                  </w:r>
-                </w:p>
-                <w:p>
-                  <w:pPr>
-                    <w:rPr>
-                      <w:rFonts w:ascii="Times New Roman" w:hAnsi="Times New Roman" w:cs="Times New Roman"/>
-                    </w:rPr>
-                  </w:pPr>
-                  <w:r>
-                    <w:rPr>
-                      <w:rFonts w:ascii="Times New Roman" w:hAnsi="Times New Roman" w:cs="Times New Roman"/>
-                    </w:rPr>
-                    <w:t>alternate grid</w:t>
-                  </w:r>
-                </w:p>
-                <w:p>
-                  <w:pPr>
-                    <w:rPr>
-                      <w:rFonts w:ascii="Times New Roman" w:hAnsi="Times New Roman" w:cs="Times New Roman"/>
-                    </w:rPr>
-                  </w:pPr>
-                  <w:r>
-                    <w:rPr>
-                      <w:rFonts w:ascii="Times New Roman" w:hAnsi="Times New Roman" w:cs="Times New Roman"/>
-                    </w:rPr>
-                    <w:t>smart text selection</w:t>
-                  </w:r>
-                </w:p>
-                <w:p>
-                  <w:pPr>
-                    <w:rPr>
-                      <w:rFonts w:ascii="Times New Roman" w:hAnsi="Times New Roman" w:cs="Times New Roman"/>
-                    </w:rPr>
-                  </w:pPr>
-                  <w:r>
-                    <w:rPr>
-                      <w:rFonts w:ascii="Times New Roman" w:hAnsi="Times New Roman" w:cs="Times New Roman"/>
-                    </w:rPr>
-                    <w:t>mouse to screen left</w:t>
-                  </w:r>
-                </w:p>
-                <w:p>
-                  <w:pPr>
-                    <w:rPr>
-                      <w:rFonts w:ascii="Times New Roman" w:hAnsi="Times New Roman" w:cs="Times New Roman"/>
-                    </w:rPr>
-                  </w:pPr>
-                </w:p>
-              </w:tc>
-              <w:tc>
-                <w:tcPr>
-                  <w:tcW w:w="2600" w:type="dxa"/>
-                </w:tcPr>
-                <w:p>
-                  <w:pPr>
-                    <w:rPr>
-                      <w:rFonts w:ascii="Times New Roman" w:hAnsi="Times New Roman" w:cs="Times New Roman"/>
-                    </w:rPr>
-                  </w:pPr>
-                  <w:r>
-                    <w:rPr>
-                      <w:rFonts w:ascii="Times New Roman" w:hAnsi="Times New Roman" w:cs="Times New Roman"/>
-                    </w:rPr>
-                    <w:t>left-click</w:t>
-                  </w:r>
-                </w:p>
-                <w:p>
-                  <w:pPr>
-                    <w:rPr>
-                      <w:rFonts w:ascii="Times New Roman" w:hAnsi="Times New Roman" w:cs="Times New Roman"/>
-                    </w:rPr>
-                  </w:pPr>
-                  <w:r>
-                    <w:rPr>
-                      <w:rFonts w:ascii="Times New Roman" w:hAnsi="Times New Roman" w:cs="Times New Roman"/>
-                    </w:rPr>
-                    <w:t>middle-click</w:t>
-                  </w:r>
-                </w:p>
-                <w:p>
-                  <w:pPr>
-                    <w:rPr>
-                      <w:rFonts w:ascii="Times New Roman" w:hAnsi="Times New Roman" w:cs="Times New Roman"/>
-                    </w:rPr>
-                  </w:pPr>
-                  <w:r>
-                    <w:rPr>
-                      <w:rFonts w:ascii="Times New Roman" w:hAnsi="Times New Roman" w:cs="Times New Roman"/>
-                    </w:rPr>
-                    <w:t>right-click</w:t>
-                  </w:r>
-                </w:p>
-                <w:p>
-                  <w:pPr>
-                    <w:rPr>
-                      <w:rFonts w:ascii="Times New Roman" w:hAnsi="Times New Roman" w:cs="Times New Roman"/>
-                    </w:rPr>
-                  </w:pPr>
-                </w:p>
-                <w:p>
-                  <w:pPr>
-                    <w:rPr>
-                      <w:rFonts w:ascii="Times New Roman" w:hAnsi="Times New Roman" w:cs="Times New Roman"/>
-                    </w:rPr>
-                  </w:pPr>
-                  <w:r>
-                    <w:rPr>
-                      <w:rFonts w:ascii="Times New Roman" w:hAnsi="Times New Roman" w:cs="Times New Roman"/>
-                    </w:rPr>
-                    <w:t>ctrl-click</w:t>
-                  </w:r>
-                </w:p>
-                <w:p>
-                  <w:pPr>
-                    <w:rPr>
-                      <w:rFonts w:ascii="Times New Roman" w:hAnsi="Times New Roman" w:cs="Times New Roman"/>
-                    </w:rPr>
-                  </w:pPr>
-                  <w:r>
-                    <w:rPr>
-                      <w:rFonts w:ascii="Times New Roman" w:hAnsi="Times New Roman" w:cs="Times New Roman"/>
-                    </w:rPr>
-                    <w:t>move cursor by pixels</w:t>
-                  </w:r>
-                </w:p>
-                <w:p>
-                  <w:pPr>
-                    <w:rPr>
-                      <w:rFonts w:ascii="Times New Roman" w:hAnsi="Times New Roman" w:cs="Times New Roman"/>
-                    </w:rPr>
-                  </w:pPr>
-                  <w:r>
-                    <w:rPr>
-                      <w:rFonts w:ascii="Times New Roman" w:hAnsi="Times New Roman" w:cs="Times New Roman"/>
-                    </w:rPr>
-                    <w:t>move cursor on grid</w:t>
-                  </w:r>
-                </w:p>
-                <w:p>
-                  <w:pPr>
-                    <w:rPr>
-                      <w:rFonts w:ascii="Times New Roman" w:hAnsi="Times New Roman" w:cs="Times New Roman"/>
-                    </w:rPr>
-                  </w:pPr>
-                  <w:r>
-                    <w:rPr>
-                      <w:rFonts w:ascii="Times New Roman" w:hAnsi="Times New Roman" w:cs="Times New Roman"/>
-                    </w:rPr>
-                    <w:t>alternate grid</w:t>
-                  </w:r>
-                </w:p>
-                <w:p>
-                  <w:pPr>
-                    <w:rPr>
-                      <w:rFonts w:ascii="Times New Roman" w:hAnsi="Times New Roman" w:cs="Times New Roman"/>
-                    </w:rPr>
-                  </w:pPr>
-                  <w:r>
-                    <w:rPr>
-                      <w:rFonts w:ascii="Times New Roman" w:hAnsi="Times New Roman" w:cs="Times New Roman"/>
-                    </w:rPr>
-                    <w:t>smart text selection</w:t>
-                  </w:r>
-                </w:p>
-                <w:p>
-                  <w:pPr>
-                    <w:rPr>
-                      <w:rFonts w:ascii="Times New Roman" w:hAnsi="Times New Roman" w:cs="Times New Roman"/>
-                    </w:rPr>
-                  </w:pPr>
-                  <w:r>
-                    <w:rPr>
-                      <w:rFonts w:ascii="Times New Roman" w:hAnsi="Times New Roman" w:cs="Times New Roman"/>
-                    </w:rPr>
-                    <w:t>mouse to screen left</w:t>
-                  </w:r>
-                </w:p>
-                <w:p>
-                  <w:pPr>
-                    <w:rPr>
-                      <w:rFonts w:ascii="Times New Roman" w:hAnsi="Times New Roman" w:cs="Times New Roman"/>
-                    </w:rPr>
-                  </w:pPr>
                 </w:p>
               </w:tc>
             </w:tr>
@@ -4243,7 +3979,26 @@
               <w:rPr>
                 <w:rFonts w:ascii="Times New Roman" w:hAnsi="Times New Roman" w:cs="Times New Roman"/>
               </w:rPr>
-              <w:t>* all of these are asynchronous, and can be canceled with the word “cancel” if the search is taking too long; &lt;target&gt; only uses certain words, some of which are generated by, for example, the loops from table (6)</w:t>
+              <w:t>* all of these are asynchronous, and can be canceled with the word “cancel” if the search is taking too long; &lt;target&gt; only uses certain words</w:t>
+            </w:r>
+            <w:r>
+              <w:rPr>
+                <w:rFonts w:ascii="Times New Roman" w:hAnsi="Times New Roman" w:cs="Times New Roman"/>
+              </w:rPr>
+              <w:t xml:space="preserve">; see </w:t>
+            </w:r>
+            <w:r>
+              <w:rPr>
+                <w:rFonts w:ascii="Times New Roman" w:hAnsi="Times New Roman" w:cs="Times New Roman"/>
+                <w:i/>
+              </w:rPr>
+              <w:t>navigation.py</w:t>
+            </w:r>
+            <w:r>
+              <w:rPr>
+                <w:rFonts w:ascii="Times New Roman" w:hAnsi="Times New Roman" w:cs="Times New Roman"/>
+              </w:rPr>
+              <w:t xml:space="preserve"> for the full list</w:t>
             </w:r>
           </w:p>
           <w:p>
@@ -4965,6 +4720,14 @@
               </w:tc>
             </w:tr>
           </w:tbl>
+          <w:p>
+            <w:pPr>
+              <w:rPr>
+                <w:rFonts w:ascii="Times New Roman" w:hAnsi="Times New Roman" w:cs="Times New Roman"/>
+                <w:b/>
+              </w:rPr>
+            </w:pPr>
+          </w:p>
           <w:p>
             <w:pPr>
               <w:rPr>

</xml_diff>

<commit_message>
Switched functionality between bench and squat
It is more intuitive this way since pressing down and squatting are both downwards motions.
</commit_message>
<xml_diff>
--- a/caster/doc/caster_quick_reference.docx
+++ b/caster/doc/caster_quick_reference.docx
@@ -291,7 +291,19 @@
               <w:rPr>
                 <w:rFonts w:ascii="Times New Roman" w:hAnsi="Times New Roman" w:cs="Times New Roman"/>
               </w:rPr>
-              <w:t>(3) correct “at sign” to “</w:t>
+              <w:t>(3) correct</w:t>
+            </w:r>
+            <w:r>
+              <w:rPr>
+                <w:rFonts w:ascii="Times New Roman" w:hAnsi="Times New Roman" w:cs="Times New Roman"/>
+              </w:rPr>
+              <w:t>ed</w:t>
+            </w:r>
+            <w:r>
+              <w:rPr>
+                <w:rFonts w:ascii="Times New Roman" w:hAnsi="Times New Roman" w:cs="Times New Roman"/>
+              </w:rPr>
+              <w:t xml:space="preserve"> “at sign” to “</w:t>
             </w:r>
             <w:proofErr w:type="spellStart"/>
             <w:r>
@@ -307,13 +319,35 @@
               </w:rPr>
               <w:t xml:space="preserve">” </w:t>
             </w:r>
-            <w:bookmarkStart w:id="0" w:name="_GoBack"/>
-            <w:bookmarkEnd w:id="0"/>
-            <w:r>
-              <w:rPr>
-                <w:rFonts w:ascii="Times New Roman" w:hAnsi="Times New Roman" w:cs="Times New Roman"/>
-              </w:rPr>
-              <w:t>(4) wally, (7) bench, squat, (9) snapping</w:t>
+            <w:r>
+              <w:rPr>
+                <w:rFonts w:ascii="Times New Roman" w:hAnsi="Times New Roman" w:cs="Times New Roman"/>
+              </w:rPr>
+              <w:t>(4) wally, (7)</w:t>
+            </w:r>
+            <w:r>
+              <w:rPr>
+                <w:rFonts w:ascii="Times New Roman" w:hAnsi="Times New Roman" w:cs="Times New Roman"/>
+              </w:rPr>
+              <w:t xml:space="preserve"> </w:t>
+            </w:r>
+            <w:r>
+              <w:rPr>
+                <w:rFonts w:ascii="Times New Roman" w:hAnsi="Times New Roman" w:cs="Times New Roman"/>
+              </w:rPr>
+              <w:t>squat,</w:t>
+            </w:r>
+            <w:r>
+              <w:rPr>
+                <w:rFonts w:ascii="Times New Roman" w:hAnsi="Times New Roman" w:cs="Times New Roman"/>
+              </w:rPr>
+              <w:t xml:space="preserve"> bench</w:t>
+            </w:r>
+            <w:r>
+              <w:rPr>
+                <w:rFonts w:ascii="Times New Roman" w:hAnsi="Times New Roman" w:cs="Times New Roman"/>
+              </w:rPr>
+              <w:t xml:space="preserve"> (9) snapping</w:t>
             </w:r>
           </w:p>
           <w:p>
@@ -1639,16 +1673,11 @@
             <w:pPr>
               <w:rPr>
                 <w:rFonts w:ascii="Times New Roman" w:hAnsi="Times New Roman" w:cs="Times New Roman"/>
-              </w:rPr>
-            </w:pPr>
-          </w:p>
-          <w:p>
-            <w:pPr>
-              <w:rPr>
-                <w:rFonts w:ascii="Times New Roman" w:hAnsi="Times New Roman" w:cs="Times New Roman"/>
-                <w:b/>
-              </w:rPr>
-            </w:pPr>
+                <w:b/>
+              </w:rPr>
+            </w:pPr>
+            <w:bookmarkStart w:id="0" w:name="_GoBack"/>
+            <w:bookmarkEnd w:id="0"/>
             <w:r>
               <w:rPr>
                 <w:rFonts w:ascii="Times New Roman" w:hAnsi="Times New Roman" w:cs="Times New Roman"/>
@@ -3592,6 +3621,7 @@
                 <w:rFonts w:ascii="Times New Roman" w:hAnsi="Times New Roman" w:cs="Times New Roman"/>
                 <w:b/>
               </w:rPr>
+              <w:lastRenderedPageBreak/>
               <w:t>Mouse Replacement (7)</w:t>
             </w:r>
           </w:p>
@@ -3678,20 +3708,20 @@
                     <w:rPr>
                       <w:rFonts w:ascii="Times New Roman" w:hAnsi="Times New Roman" w:cs="Times New Roman"/>
                     </w:rPr>
+                    <w:t>squat</w:t>
+                  </w:r>
+                </w:p>
+                <w:p>
+                  <w:pPr>
+                    <w:rPr>
+                      <w:rFonts w:ascii="Times New Roman" w:hAnsi="Times New Roman" w:cs="Times New Roman"/>
+                    </w:rPr>
+                  </w:pPr>
+                  <w:r>
+                    <w:rPr>
+                      <w:rFonts w:ascii="Times New Roman" w:hAnsi="Times New Roman" w:cs="Times New Roman"/>
+                    </w:rPr>
                     <w:t>bench</w:t>
-                  </w:r>
-                </w:p>
-                <w:p>
-                  <w:pPr>
-                    <w:rPr>
-                      <w:rFonts w:ascii="Times New Roman" w:hAnsi="Times New Roman" w:cs="Times New Roman"/>
-                    </w:rPr>
-                  </w:pPr>
-                  <w:r>
-                    <w:rPr>
-                      <w:rFonts w:ascii="Times New Roman" w:hAnsi="Times New Roman" w:cs="Times New Roman"/>
-                    </w:rPr>
-                    <w:t>squat</w:t>
                   </w:r>
                 </w:p>
                 <w:p>
@@ -6391,7 +6421,7 @@
 </file>
 
 <file path=customXml/itemProps1.xml><?xml version="1.0" encoding="utf-8"?>
-<ds:datastoreItem xmlns:ds="http://schemas.openxmlformats.org/officeDocument/2006/customXml" ds:itemID="{68BA8B99-691E-4821-8219-47AAFADA2338}">
+<ds:datastoreItem xmlns:ds="http://schemas.openxmlformats.org/officeDocument/2006/customXml" ds:itemID="{44FEA02B-1934-44C9-BF48-725F4F457F2A}">
   <ds:schemaRefs>
     <ds:schemaRef ds:uri="http://schemas.openxmlformats.org/officeDocument/2006/bibliography"/>
   </ds:schemaRefs>

</xml_diff>

<commit_message>
include new text formats in documentation 0.5.5
</commit_message>
<xml_diff>
--- a/caster/doc/caster_quick_reference.docx
+++ b/caster/doc/caster_quick_reference.docx
@@ -1,6 +1,6 @@
 
 <file path=word/document.xml><?xml version="1.0" encoding="utf-8"?>
-<w:document xmlns:wpc="http://schemas.microsoft.com/office/word/2010/wordprocessingCanvas" xmlns:cx="http://schemas.microsoft.com/office/drawing/2014/chartex" xmlns:cx1="http://schemas.microsoft.com/office/drawing/2015/9/8/chartex" xmlns:cx2="http://schemas.microsoft.com/office/drawing/2015/10/21/chartex" xmlns:cx3="http://schemas.microsoft.com/office/drawing/2016/5/9/chartex" xmlns:cx4="http://schemas.microsoft.com/office/drawing/2016/5/10/chartex" xmlns:cx5="http://schemas.microsoft.com/office/drawing/2016/5/11/chartex" xmlns:cx6="http://schemas.microsoft.com/office/drawing/2016/5/12/chartex" xmlns:cx7="http://schemas.microsoft.com/office/drawing/2016/5/13/chartex" xmlns:cx8="http://schemas.microsoft.com/office/drawing/2016/5/14/chartex" xmlns:mc="http://schemas.openxmlformats.org/markup-compatibility/2006" xmlns:aink="http://schemas.microsoft.com/office/drawing/2016/ink" xmlns:am3d="http://schemas.microsoft.com/office/drawing/2017/model3d" xmlns:o="urn:schemas-microsoft-com:office:office" xmlns:r="http://schemas.openxmlformats.org/officeDocument/2006/relationships" xmlns:m="http://schemas.openxmlformats.org/officeDocument/2006/math" xmlns:v="urn:schemas-microsoft-com:vml" xmlns:wp14="http://schemas.microsoft.com/office/word/2010/wordprocessingDrawing" xmlns:wp="http://schemas.openxmlformats.org/drawingml/2006/wordprocessingDrawing" xmlns:w10="urn:schemas-microsoft-com:office:word" xmlns:w="http://schemas.openxmlformats.org/wordprocessingml/2006/main" xmlns:w14="http://schemas.microsoft.com/office/word/2010/wordml" xmlns:w15="http://schemas.microsoft.com/office/word/2012/wordml" xmlns:w16cid="http://schemas.microsoft.com/office/word/2016/wordml/cid" xmlns:w16se="http://schemas.microsoft.com/office/word/2015/wordml/symex" xmlns:wpg="http://schemas.microsoft.com/office/word/2010/wordprocessingGroup" xmlns:wpi="http://schemas.microsoft.com/office/word/2010/wordprocessingInk" xmlns:wne="http://schemas.microsoft.com/office/word/2006/wordml" xmlns:wps="http://schemas.microsoft.com/office/word/2010/wordprocessingShape" mc:Ignorable="w14 w15 w16se w16cid wp14">
+<w:document xmlns:wpc="http://schemas.microsoft.com/office/word/2010/wordprocessingCanvas" xmlns:cx="http://schemas.microsoft.com/office/drawing/2014/chartex" xmlns:mc="http://schemas.openxmlformats.org/markup-compatibility/2006" xmlns:o="urn:schemas-microsoft-com:office:office" xmlns:r="http://schemas.openxmlformats.org/officeDocument/2006/relationships" xmlns:m="http://schemas.openxmlformats.org/officeDocument/2006/math" xmlns:v="urn:schemas-microsoft-com:vml" xmlns:wp14="http://schemas.microsoft.com/office/word/2010/wordprocessingDrawing" xmlns:wp="http://schemas.openxmlformats.org/drawingml/2006/wordprocessingDrawing" xmlns:w10="urn:schemas-microsoft-com:office:word" xmlns:w="http://schemas.openxmlformats.org/wordprocessingml/2006/main" xmlns:w14="http://schemas.microsoft.com/office/word/2010/wordml" xmlns:w15="http://schemas.microsoft.com/office/word/2012/wordml" xmlns:w16se="http://schemas.microsoft.com/office/word/2015/wordml/symex" xmlns:wpg="http://schemas.microsoft.com/office/word/2010/wordprocessingGroup" xmlns:wpi="http://schemas.microsoft.com/office/word/2010/wordprocessingInk" xmlns:wne="http://schemas.microsoft.com/office/word/2006/wordml" xmlns:wps="http://schemas.microsoft.com/office/word/2010/wordprocessingShape" mc:Ignorable="w14 w15 w16se wp14">
   <w:body>
     <w:tbl>
       <w:tblPr>
@@ -77,7 +77,7 @@
                 <w:rFonts w:ascii="Times New Roman" w:hAnsi="Times New Roman" w:cs="Times New Roman"/>
                 <w:b/>
               </w:rPr>
-              <w:t>4</w:t>
+              <w:t>5</w:t>
             </w:r>
             <w:r>
               <w:rPr>
@@ -273,7 +273,7 @@
               <w:rPr>
                 <w:rFonts w:ascii="Times New Roman" w:hAnsi="Times New Roman" w:cs="Times New Roman"/>
               </w:rPr>
-              <w:t>4</w:t>
+              <w:t>5</w:t>
             </w:r>
             <w:r>
               <w:rPr>
@@ -291,64 +291,10 @@
               <w:rPr>
                 <w:rFonts w:ascii="Times New Roman" w:hAnsi="Times New Roman" w:cs="Times New Roman"/>
               </w:rPr>
-              <w:t>(3) correct</w:t>
-            </w:r>
-            <w:r>
-              <w:rPr>
-                <w:rFonts w:ascii="Times New Roman" w:hAnsi="Times New Roman" w:cs="Times New Roman"/>
-              </w:rPr>
-              <w:t>ed</w:t>
-            </w:r>
-            <w:r>
-              <w:rPr>
-                <w:rFonts w:ascii="Times New Roman" w:hAnsi="Times New Roman" w:cs="Times New Roman"/>
-              </w:rPr>
-              <w:t xml:space="preserve"> “at sign” to “</w:t>
-            </w:r>
-            <w:proofErr w:type="spellStart"/>
-            <w:r>
-              <w:rPr>
-                <w:rFonts w:ascii="Times New Roman" w:hAnsi="Times New Roman" w:cs="Times New Roman"/>
-              </w:rPr>
-              <w:t>atty</w:t>
-            </w:r>
-            <w:proofErr w:type="spellEnd"/>
-            <w:r>
-              <w:rPr>
-                <w:rFonts w:ascii="Times New Roman" w:hAnsi="Times New Roman" w:cs="Times New Roman"/>
-              </w:rPr>
-              <w:t xml:space="preserve">” </w:t>
-            </w:r>
-            <w:r>
-              <w:rPr>
-                <w:rFonts w:ascii="Times New Roman" w:hAnsi="Times New Roman" w:cs="Times New Roman"/>
-              </w:rPr>
-              <w:t>(4) wally, (7)</w:t>
-            </w:r>
-            <w:r>
-              <w:rPr>
-                <w:rFonts w:ascii="Times New Roman" w:hAnsi="Times New Roman" w:cs="Times New Roman"/>
-              </w:rPr>
-              <w:t xml:space="preserve"> </w:t>
-            </w:r>
-            <w:r>
-              <w:rPr>
-                <w:rFonts w:ascii="Times New Roman" w:hAnsi="Times New Roman" w:cs="Times New Roman"/>
-              </w:rPr>
-              <w:t>squat,</w:t>
-            </w:r>
-            <w:r>
-              <w:rPr>
-                <w:rFonts w:ascii="Times New Roman" w:hAnsi="Times New Roman" w:cs="Times New Roman"/>
-              </w:rPr>
-              <w:t xml:space="preserve"> bench</w:t>
-            </w:r>
-            <w:r>
-              <w:rPr>
-                <w:rFonts w:ascii="Times New Roman" w:hAnsi="Times New Roman" w:cs="Times New Roman"/>
-              </w:rPr>
-              <w:t xml:space="preserve"> (9) snapping</w:t>
-            </w:r>
+              <w:t>(5) new spacing formats - pebble, incline, dissent | descent</w:t>
+            </w:r>
+            <w:bookmarkStart w:id="0" w:name="_GoBack"/>
+            <w:bookmarkEnd w:id="0"/>
           </w:p>
           <w:p>
             <w:pPr>
@@ -1676,13 +1622,12 @@
                 <w:b/>
               </w:rPr>
             </w:pPr>
-            <w:bookmarkStart w:id="0" w:name="_GoBack"/>
-            <w:bookmarkEnd w:id="0"/>
             <w:r>
               <w:rPr>
                 <w:rFonts w:ascii="Times New Roman" w:hAnsi="Times New Roman" w:cs="Times New Roman"/>
                 <w:b/>
               </w:rPr>
+              <w:lastRenderedPageBreak/>
               <w:t>Comparisons</w:t>
             </w:r>
             <w:r>
@@ -2653,6 +2598,45 @@
                     <w:t>snake* ^</w:t>
                   </w:r>
                 </w:p>
+                <w:p>
+                  <w:pPr>
+                    <w:rPr>
+                      <w:rFonts w:ascii="Times New Roman" w:hAnsi="Times New Roman" w:cs="Times New Roman"/>
+                    </w:rPr>
+                  </w:pPr>
+                  <w:r>
+                    <w:rPr>
+                      <w:rFonts w:ascii="Times New Roman" w:hAnsi="Times New Roman" w:cs="Times New Roman"/>
+                    </w:rPr>
+                    <w:t>pebble*</w:t>
+                  </w:r>
+                </w:p>
+                <w:p>
+                  <w:pPr>
+                    <w:rPr>
+                      <w:rFonts w:ascii="Times New Roman" w:hAnsi="Times New Roman" w:cs="Times New Roman"/>
+                    </w:rPr>
+                  </w:pPr>
+                  <w:r>
+                    <w:rPr>
+                      <w:rFonts w:ascii="Times New Roman" w:hAnsi="Times New Roman" w:cs="Times New Roman"/>
+                    </w:rPr>
+                    <w:t>incline*</w:t>
+                  </w:r>
+                </w:p>
+                <w:p>
+                  <w:pPr>
+                    <w:rPr>
+                      <w:rFonts w:ascii="Times New Roman" w:hAnsi="Times New Roman" w:cs="Times New Roman"/>
+                    </w:rPr>
+                  </w:pPr>
+                  <w:r>
+                    <w:rPr>
+                      <w:rFonts w:ascii="Times New Roman" w:hAnsi="Times New Roman" w:cs="Times New Roman"/>
+                    </w:rPr>
+                    <w:t>dissent | descent*</w:t>
+                  </w:r>
+                </w:p>
               </w:tc>
               <w:tc>
                 <w:tcPr>
@@ -2701,6 +2685,49 @@
                   </w:r>
                   <w:proofErr w:type="spellEnd"/>
                 </w:p>
+                <w:p>
+                  <w:pPr>
+                    <w:rPr>
+                      <w:rFonts w:ascii="Times New Roman" w:hAnsi="Times New Roman" w:cs="Times New Roman"/>
+                    </w:rPr>
+                  </w:pPr>
+                  <w:proofErr w:type="spellStart"/>
+                  <w:proofErr w:type="gramStart"/>
+                  <w:r>
+                    <w:rPr>
+                      <w:rFonts w:ascii="Times New Roman" w:hAnsi="Times New Roman" w:cs="Times New Roman"/>
+                    </w:rPr>
+                    <w:t>some.words</w:t>
+                  </w:r>
+                  <w:proofErr w:type="spellEnd"/>
+                  <w:proofErr w:type="gramEnd"/>
+                </w:p>
+                <w:p>
+                  <w:pPr>
+                    <w:rPr>
+                      <w:rFonts w:ascii="Times New Roman" w:hAnsi="Times New Roman" w:cs="Times New Roman"/>
+                    </w:rPr>
+                  </w:pPr>
+                  <w:r>
+                    <w:rPr>
+                      <w:rFonts w:ascii="Times New Roman" w:hAnsi="Times New Roman" w:cs="Times New Roman"/>
+                    </w:rPr>
+                    <w:t>some/words</w:t>
+                  </w:r>
+                </w:p>
+                <w:p>
+                  <w:pPr>
+                    <w:rPr>
+                      <w:rFonts w:ascii="Times New Roman" w:hAnsi="Times New Roman" w:cs="Times New Roman"/>
+                    </w:rPr>
+                  </w:pPr>
+                  <w:r>
+                    <w:rPr>
+                      <w:rFonts w:ascii="Times New Roman" w:hAnsi="Times New Roman" w:cs="Times New Roman"/>
+                    </w:rPr>
+                    <w:t>some\words</w:t>
+                  </w:r>
+                </w:p>
               </w:tc>
             </w:tr>
           </w:tbl>
@@ -2720,7 +2747,14 @@
               <w:rPr>
                 <w:rFonts w:ascii="Times New Roman" w:hAnsi="Times New Roman" w:cs="Times New Roman"/>
               </w:rPr>
-              <w:t>capitalization and spacing can be combined into a single command; whether combining or not, they must be suffixed by “bow” and then  dictation to format</w:t>
+              <w:t xml:space="preserve">capitalization and spacing can be combined into a single command; whether combining or </w:t>
+            </w:r>
+            <w:r>
+              <w:rPr>
+                <w:rFonts w:ascii="Times New Roman" w:hAnsi="Times New Roman" w:cs="Times New Roman"/>
+              </w:rPr>
+              <w:lastRenderedPageBreak/>
+              <w:t>not, they must be suffixed by “bow” and then  dictation to format</w:t>
             </w:r>
             <w:r>
               <w:rPr>
@@ -2755,6 +2789,13 @@
               </w:rPr>
               <w:t xml:space="preserve"> defaults to gum; snake to laws</w:t>
             </w:r>
+          </w:p>
+          <w:p>
+            <w:pPr>
+              <w:rPr>
+                <w:rFonts w:ascii="Times New Roman" w:hAnsi="Times New Roman" w:cs="Times New Roman"/>
+              </w:rPr>
+            </w:pPr>
           </w:p>
           <w:p>
             <w:pPr>
@@ -3592,36 +3633,11 @@
                 <w:b/>
               </w:rPr>
             </w:pPr>
-          </w:p>
-          <w:p>
-            <w:pPr>
+            <w:r>
               <w:rPr>
                 <w:rFonts w:ascii="Times New Roman" w:hAnsi="Times New Roman" w:cs="Times New Roman"/>
                 <w:b/>
               </w:rPr>
-            </w:pPr>
-          </w:p>
-          <w:p>
-            <w:pPr>
-              <w:rPr>
-                <w:rFonts w:ascii="Times New Roman" w:hAnsi="Times New Roman" w:cs="Times New Roman"/>
-                <w:b/>
-              </w:rPr>
-            </w:pPr>
-          </w:p>
-          <w:p>
-            <w:pPr>
-              <w:rPr>
-                <w:rFonts w:ascii="Times New Roman" w:hAnsi="Times New Roman" w:cs="Times New Roman"/>
-                <w:b/>
-              </w:rPr>
-            </w:pPr>
-            <w:r>
-              <w:rPr>
-                <w:rFonts w:ascii="Times New Roman" w:hAnsi="Times New Roman" w:cs="Times New Roman"/>
-                <w:b/>
-              </w:rPr>
-              <w:lastRenderedPageBreak/>
               <w:t>Mouse Replacement (7)</w:t>
             </w:r>
           </w:p>
@@ -5555,7 +5571,7 @@
 </file>
 
 <file path=word/numbering.xml><?xml version="1.0" encoding="utf-8"?>
-<w:numbering xmlns:wpc="http://schemas.microsoft.com/office/word/2010/wordprocessingCanvas" xmlns:cx="http://schemas.microsoft.com/office/drawing/2014/chartex" xmlns:cx1="http://schemas.microsoft.com/office/drawing/2015/9/8/chartex" xmlns:cx2="http://schemas.microsoft.com/office/drawing/2015/10/21/chartex" xmlns:cx3="http://schemas.microsoft.com/office/drawing/2016/5/9/chartex" xmlns:cx4="http://schemas.microsoft.com/office/drawing/2016/5/10/chartex" xmlns:cx5="http://schemas.microsoft.com/office/drawing/2016/5/11/chartex" xmlns:cx6="http://schemas.microsoft.com/office/drawing/2016/5/12/chartex" xmlns:cx7="http://schemas.microsoft.com/office/drawing/2016/5/13/chartex" xmlns:cx8="http://schemas.microsoft.com/office/drawing/2016/5/14/chartex" xmlns:mc="http://schemas.openxmlformats.org/markup-compatibility/2006" xmlns:aink="http://schemas.microsoft.com/office/drawing/2016/ink" xmlns:am3d="http://schemas.microsoft.com/office/drawing/2017/model3d" xmlns:o="urn:schemas-microsoft-com:office:office" xmlns:r="http://schemas.openxmlformats.org/officeDocument/2006/relationships" xmlns:m="http://schemas.openxmlformats.org/officeDocument/2006/math" xmlns:v="urn:schemas-microsoft-com:vml" xmlns:wp14="http://schemas.microsoft.com/office/word/2010/wordprocessingDrawing" xmlns:wp="http://schemas.openxmlformats.org/drawingml/2006/wordprocessingDrawing" xmlns:w10="urn:schemas-microsoft-com:office:word" xmlns:w="http://schemas.openxmlformats.org/wordprocessingml/2006/main" xmlns:w14="http://schemas.microsoft.com/office/word/2010/wordml" xmlns:w15="http://schemas.microsoft.com/office/word/2012/wordml" xmlns:w16cid="http://schemas.microsoft.com/office/word/2016/wordml/cid" xmlns:w16se="http://schemas.microsoft.com/office/word/2015/wordml/symex" xmlns:wpg="http://schemas.microsoft.com/office/word/2010/wordprocessingGroup" xmlns:wpi="http://schemas.microsoft.com/office/word/2010/wordprocessingInk" xmlns:wne="http://schemas.microsoft.com/office/word/2006/wordml" xmlns:wps="http://schemas.microsoft.com/office/word/2010/wordprocessingShape" mc:Ignorable="w14 w15 w16se w16cid wp14">
+<w:numbering xmlns:wpc="http://schemas.microsoft.com/office/word/2010/wordprocessingCanvas" xmlns:cx="http://schemas.microsoft.com/office/drawing/2014/chartex" xmlns:mc="http://schemas.openxmlformats.org/markup-compatibility/2006" xmlns:o="urn:schemas-microsoft-com:office:office" xmlns:r="http://schemas.openxmlformats.org/officeDocument/2006/relationships" xmlns:m="http://schemas.openxmlformats.org/officeDocument/2006/math" xmlns:v="urn:schemas-microsoft-com:vml" xmlns:wp14="http://schemas.microsoft.com/office/word/2010/wordprocessingDrawing" xmlns:wp="http://schemas.openxmlformats.org/drawingml/2006/wordprocessingDrawing" xmlns:w10="urn:schemas-microsoft-com:office:word" xmlns:w="http://schemas.openxmlformats.org/wordprocessingml/2006/main" xmlns:w14="http://schemas.microsoft.com/office/word/2010/wordml" xmlns:w15="http://schemas.microsoft.com/office/word/2012/wordml" xmlns:w16se="http://schemas.microsoft.com/office/word/2015/wordml/symex" xmlns:wpg="http://schemas.microsoft.com/office/word/2010/wordprocessingGroup" xmlns:wpi="http://schemas.microsoft.com/office/word/2010/wordprocessingInk" xmlns:wne="http://schemas.microsoft.com/office/word/2006/wordml" xmlns:wps="http://schemas.microsoft.com/office/word/2010/wordprocessingShape" mc:Ignorable="w14 w15 w16se wp14">
   <w:abstractNum w:abstractNumId="0" w15:restartNumberingAfterBreak="0">
     <w:nsid w:val="06232E2B"/>
     <w:multiLevelType w:val="hybridMultilevel"/>
@@ -5675,7 +5691,7 @@
 </file>
 
 <file path=word/styles.xml><?xml version="1.0" encoding="utf-8"?>
-<w:styles xmlns:mc="http://schemas.openxmlformats.org/markup-compatibility/2006" xmlns:r="http://schemas.openxmlformats.org/officeDocument/2006/relationships" xmlns:w="http://schemas.openxmlformats.org/wordprocessingml/2006/main" xmlns:w14="http://schemas.microsoft.com/office/word/2010/wordml" xmlns:w15="http://schemas.microsoft.com/office/word/2012/wordml" xmlns:w16cid="http://schemas.microsoft.com/office/word/2016/wordml/cid" xmlns:w16se="http://schemas.microsoft.com/office/word/2015/wordml/symex" mc:Ignorable="w14 w15 w16se w16cid">
+<w:styles xmlns:mc="http://schemas.openxmlformats.org/markup-compatibility/2006" xmlns:r="http://schemas.openxmlformats.org/officeDocument/2006/relationships" xmlns:w="http://schemas.openxmlformats.org/wordprocessingml/2006/main" xmlns:w14="http://schemas.microsoft.com/office/word/2010/wordml" xmlns:w15="http://schemas.microsoft.com/office/word/2012/wordml" xmlns:w16se="http://schemas.microsoft.com/office/word/2015/wordml/symex" mc:Ignorable="w14 w15 w16se">
   <w:docDefaults>
     <w:rPrDefault>
       <w:rPr>
@@ -5691,7 +5707,7 @@
       </w:pPr>
     </w:pPrDefault>
   </w:docDefaults>
-  <w:latentStyles w:defLockedState="0" w:defUIPriority="99" w:defSemiHidden="0" w:defUnhideWhenUsed="0" w:defQFormat="0" w:count="375">
+  <w:latentStyles w:defLockedState="0" w:defUIPriority="99" w:defSemiHidden="0" w:defUnhideWhenUsed="0" w:defQFormat="0" w:count="371">
     <w:lsdException w:name="Normal" w:uiPriority="0" w:qFormat="1"/>
     <w:lsdException w:name="heading 1" w:uiPriority="9" w:qFormat="1"/>
     <w:lsdException w:name="heading 2" w:semiHidden="1" w:uiPriority="9" w:unhideWhenUsed="1" w:qFormat="1"/>
@@ -6063,10 +6079,6 @@
     <w:lsdException w:name="List Table 5 Dark Accent 6" w:uiPriority="50"/>
     <w:lsdException w:name="List Table 6 Colorful Accent 6" w:uiPriority="51"/>
     <w:lsdException w:name="List Table 7 Colorful Accent 6" w:uiPriority="52"/>
-    <w:lsdException w:name="Mention" w:semiHidden="1" w:unhideWhenUsed="1"/>
-    <w:lsdException w:name="Smart Hyperlink" w:semiHidden="1" w:unhideWhenUsed="1"/>
-    <w:lsdException w:name="Hashtag" w:semiHidden="1" w:unhideWhenUsed="1"/>
-    <w:lsdException w:name="Unresolved Mention" w:semiHidden="1" w:unhideWhenUsed="1"/>
   </w:latentStyles>
   <w:style w:type="paragraph" w:default="1" w:styleId="Normal">
     <w:name w:val="Normal"/>
@@ -6421,7 +6433,7 @@
 </file>
 
 <file path=customXml/itemProps1.xml><?xml version="1.0" encoding="utf-8"?>
-<ds:datastoreItem xmlns:ds="http://schemas.openxmlformats.org/officeDocument/2006/customXml" ds:itemID="{44FEA02B-1934-44C9-BF48-725F4F457F2A}">
+<ds:datastoreItem xmlns:ds="http://schemas.openxmlformats.org/officeDocument/2006/customXml" ds:itemID="{2021F319-3FE3-4778-BD2D-058A5EAE145B}">
   <ds:schemaRefs>
     <ds:schemaRef ds:uri="http://schemas.openxmlformats.org/officeDocument/2006/bibliography"/>
   </ds:schemaRefs>

</xml_diff>

<commit_message>
Add quick reference for language-specific commands #254
All language specific commands are now detailed in a markdown doc.
</commit_message>
<xml_diff>
--- a/caster/doc/caster_quick_reference.docx
+++ b/caster/doc/caster_quick_reference.docx
@@ -39,8 +39,10 @@
               <w:t>5.</w:t>
             </w:r>
             <w:r>
-              <w:t>5</w:t>
-            </w:r>
+              <w:t>7</w:t>
+            </w:r>
+            <w:bookmarkStart w:id="0" w:name="_GoBack"/>
+            <w:bookmarkEnd w:id="0"/>
             <w:r>
               <w:t>)</w:t>
             </w:r>
@@ -1568,6 +1570,9 @@
             <w:r>
               <w:t xml:space="preserve"> before use</w:t>
             </w:r>
+            <w:r>
+              <w:t>. See the CCR languages quick reference in the docs for details of the language specific commands.</w:t>
+            </w:r>
           </w:p>
           <w:p/>
           <w:p>
@@ -1688,7 +1693,6 @@
               <w:pStyle w:val="Title"/>
             </w:pPr>
             <w:r>
-              <w:lastRenderedPageBreak/>
               <w:t>Mouse Replacement (</w:t>
             </w:r>
             <w:r>
@@ -2531,8 +2535,6 @@
       </w:pPr>
     </w:p>
     <w:p>
-      <w:bookmarkStart w:id="0" w:name="_GoBack"/>
-      <w:bookmarkEnd w:id="0"/>
       <w:r>
         <w:t>* slated for expansion</w:t>
       </w:r>
@@ -3448,7 +3450,7 @@
 </file>
 
 <file path=customXml/itemProps1.xml><?xml version="1.0" encoding="utf-8"?>
-<ds:datastoreItem xmlns:ds="http://schemas.openxmlformats.org/officeDocument/2006/customXml" ds:itemID="{42FD1799-A3BD-4840-AD73-66731BBE4BF3}">
+<ds:datastoreItem xmlns:ds="http://schemas.openxmlformats.org/officeDocument/2006/customXml" ds:itemID="{BC8F116A-9D4A-434B-828B-8947441E5CCB}">
   <ds:schemaRefs>
     <ds:schemaRef ds:uri="http://schemas.openxmlformats.org/officeDocument/2006/bibliography"/>
   </ds:schemaRefs>

</xml_diff>

<commit_message>
Added some format info to quick documentation
</commit_message>
<xml_diff>
--- a/caster/doc/caster_quick_reference.docx
+++ b/caster/doc/caster_quick_reference.docx
@@ -1,11 +1,12 @@
 
 <file path=word/document.xml><?xml version="1.0" encoding="utf-8"?>
-<w:document xmlns:wpc="http://schemas.microsoft.com/office/word/2010/wordprocessingCanvas" xmlns:cx="http://schemas.microsoft.com/office/drawing/2014/chartex" xmlns:cx1="http://schemas.microsoft.com/office/drawing/2015/9/8/chartex" xmlns:cx2="http://schemas.microsoft.com/office/drawing/2015/10/21/chartex" xmlns:cx3="http://schemas.microsoft.com/office/drawing/2016/5/9/chartex" xmlns:cx4="http://schemas.microsoft.com/office/drawing/2016/5/10/chartex" xmlns:cx5="http://schemas.microsoft.com/office/drawing/2016/5/11/chartex" xmlns:cx6="http://schemas.microsoft.com/office/drawing/2016/5/12/chartex" xmlns:cx7="http://schemas.microsoft.com/office/drawing/2016/5/13/chartex" xmlns:cx8="http://schemas.microsoft.com/office/drawing/2016/5/14/chartex" xmlns:mc="http://schemas.openxmlformats.org/markup-compatibility/2006" xmlns:aink="http://schemas.microsoft.com/office/drawing/2016/ink" xmlns:am3d="http://schemas.microsoft.com/office/drawing/2017/model3d" xmlns:o="urn:schemas-microsoft-com:office:office" xmlns:r="http://schemas.openxmlformats.org/officeDocument/2006/relationships" xmlns:m="http://schemas.openxmlformats.org/officeDocument/2006/math" xmlns:v="urn:schemas-microsoft-com:vml" xmlns:wp14="http://schemas.microsoft.com/office/word/2010/wordprocessingDrawing" xmlns:wp="http://schemas.openxmlformats.org/drawingml/2006/wordprocessingDrawing" xmlns:w10="urn:schemas-microsoft-com:office:word" xmlns:w="http://schemas.openxmlformats.org/wordprocessingml/2006/main" xmlns:w14="http://schemas.microsoft.com/office/word/2010/wordml" xmlns:w15="http://schemas.microsoft.com/office/word/2012/wordml" xmlns:w16cid="http://schemas.microsoft.com/office/word/2016/wordml/cid" xmlns:w16se="http://schemas.microsoft.com/office/word/2015/wordml/symex" xmlns:wpg="http://schemas.microsoft.com/office/word/2010/wordprocessingGroup" xmlns:wpi="http://schemas.microsoft.com/office/word/2010/wordprocessingInk" xmlns:wne="http://schemas.microsoft.com/office/word/2006/wordml" xmlns:wps="http://schemas.microsoft.com/office/word/2010/wordprocessingShape" mc:Ignorable="w14 w15 w16se w16cid wp14">
+<w:document xmlns:wpc="http://schemas.microsoft.com/office/word/2010/wordprocessingCanvas" xmlns:mc="http://schemas.openxmlformats.org/markup-compatibility/2006" xmlns:o="urn:schemas-microsoft-com:office:office" xmlns:r="http://schemas.openxmlformats.org/officeDocument/2006/relationships" xmlns:m="http://schemas.openxmlformats.org/officeDocument/2006/math" xmlns:v="urn:schemas-microsoft-com:vml" xmlns:wp14="http://schemas.microsoft.com/office/word/2010/wordprocessingDrawing" xmlns:wp="http://schemas.openxmlformats.org/drawingml/2006/wordprocessingDrawing" xmlns:w10="urn:schemas-microsoft-com:office:word" xmlns:w="http://schemas.openxmlformats.org/wordprocessingml/2006/main" xmlns:w14="http://schemas.microsoft.com/office/word/2010/wordml" xmlns:w15="http://schemas.microsoft.com/office/word/2012/wordml" xmlns:wpg="http://schemas.microsoft.com/office/word/2010/wordprocessingGroup" xmlns:wpi="http://schemas.microsoft.com/office/word/2010/wordprocessingInk" xmlns:wne="http://schemas.microsoft.com/office/word/2006/wordml" xmlns:wps="http://schemas.microsoft.com/office/word/2010/wordprocessingShape" mc:Ignorable="w14 w15 wp14">
   <w:body>
     <w:tbl>
       <w:tblPr>
-        <w:tblStyle w:val="TableGrid"/>
+        <w:tblStyle w:val="Mkatabulky"/>
         <w:tblW w:w="0" w:type="auto"/>
+        <w:tblInd w:w="-142" w:type="dxa"/>
         <w:tblBorders>
           <w:top w:val="none" w:sz="0" w:space="0" w:color="auto"/>
           <w:left w:val="none" w:sz="0" w:space="0" w:color="auto"/>
@@ -15,16 +16,16 @@
         <w:tblLook w:val="04A0" w:firstRow="1" w:lastRow="0" w:firstColumn="1" w:lastColumn="0" w:noHBand="0" w:noVBand="1"/>
       </w:tblPr>
       <w:tblGrid>
-        <w:gridCol w:w="4536"/>
+        <w:gridCol w:w="4462"/>
       </w:tblGrid>
       <w:tr>
         <w:tc>
           <w:tcPr>
-            <w:tcW w:w="4536" w:type="dxa"/>
+            <w:tcW w:w="4462" w:type="dxa"/>
           </w:tcPr>
           <w:p>
             <w:pPr>
-              <w:pStyle w:val="Title"/>
+              <w:pStyle w:val="Nzev"/>
             </w:pPr>
             <w:r>
               <w:t>Caste</w:t>
@@ -41,8 +42,6 @@
             <w:r>
               <w:t>7</w:t>
             </w:r>
-            <w:bookmarkStart w:id="0" w:name="_GoBack"/>
-            <w:bookmarkEnd w:id="0"/>
             <w:r>
               <w:t>)</w:t>
             </w:r>
@@ -64,7 +63,7 @@
           <w:p/>
           <w:p>
             <w:pPr>
-              <w:pStyle w:val="Title"/>
+              <w:pStyle w:val="Nzev"/>
             </w:pPr>
             <w:r>
               <w:t>Num</w:t>
@@ -78,13 +77,13 @@
           </w:p>
           <w:tbl>
             <w:tblPr>
-              <w:tblStyle w:val="TableGrid"/>
+              <w:tblStyle w:val="Mkatabulky"/>
               <w:tblW w:w="0" w:type="auto"/>
               <w:tblLook w:val="04A0" w:firstRow="1" w:lastRow="0" w:firstColumn="1" w:lastColumn="0" w:noHBand="0" w:noVBand="1"/>
             </w:tblPr>
             <w:tblGrid>
-              <w:gridCol w:w="2152"/>
-              <w:gridCol w:w="2153"/>
+              <w:gridCol w:w="2122"/>
+              <w:gridCol w:w="2114"/>
             </w:tblGrid>
             <w:tr>
               <w:tc>
@@ -93,15 +92,7 @@
                 </w:tcPr>
                 <w:p>
                   <w:r>
-                    <w:t>numb &lt;</w:t>
-                  </w:r>
-                  <w:proofErr w:type="gramStart"/>
-                  <w:r>
-                    <w:t>0..</w:t>
-                  </w:r>
-                  <w:proofErr w:type="gramEnd"/>
-                  <w:r>
-                    <w:t>1m&gt;</w:t>
+                    <w:t>numb &lt;0..1m&gt;</w:t>
                   </w:r>
                   <w:r>
                     <w:t>*</w:t>
@@ -159,7 +150,7 @@
           <w:p/>
           <w:p>
             <w:pPr>
-              <w:pStyle w:val="Title"/>
+              <w:pStyle w:val="Nzev"/>
             </w:pPr>
             <w:r>
               <w:t>Alphabet, Punctuation</w:t>
@@ -173,16 +164,16 @@
           </w:p>
           <w:tbl>
             <w:tblPr>
-              <w:tblStyle w:val="TableGrid"/>
+              <w:tblStyle w:val="Mkatabulky"/>
               <w:tblW w:w="0" w:type="auto"/>
               <w:tblLook w:val="04A0" w:firstRow="1" w:lastRow="0" w:firstColumn="1" w:lastColumn="0" w:noHBand="0" w:noVBand="1"/>
             </w:tblPr>
             <w:tblGrid>
-              <w:gridCol w:w="1345"/>
-              <w:gridCol w:w="807"/>
-              <w:gridCol w:w="993"/>
-              <w:gridCol w:w="360"/>
-              <w:gridCol w:w="800"/>
+              <w:gridCol w:w="1309"/>
+              <w:gridCol w:w="797"/>
+              <w:gridCol w:w="986"/>
+              <w:gridCol w:w="345"/>
+              <w:gridCol w:w="799"/>
             </w:tblGrid>
             <w:tr>
               <w:tc>
@@ -728,10 +719,9 @@
               <w:t>† prefix with “big” for capitals</w:t>
             </w:r>
           </w:p>
-          <w:p/>
           <w:p>
             <w:pPr>
-              <w:pStyle w:val="Title"/>
+              <w:pStyle w:val="Nzev"/>
             </w:pPr>
             <w:r>
               <w:t>Comparisons</w:t>
@@ -742,13 +732,13 @@
           </w:p>
           <w:tbl>
             <w:tblPr>
-              <w:tblStyle w:val="TableGrid"/>
+              <w:tblStyle w:val="Mkatabulky"/>
               <w:tblW w:w="0" w:type="auto"/>
               <w:tblLook w:val="04A0" w:firstRow="1" w:lastRow="0" w:firstColumn="1" w:lastColumn="0" w:noHBand="0" w:noVBand="1"/>
             </w:tblPr>
             <w:tblGrid>
-              <w:gridCol w:w="3055"/>
-              <w:gridCol w:w="1250"/>
+              <w:gridCol w:w="3004"/>
+              <w:gridCol w:w="1232"/>
             </w:tblGrid>
             <w:tr>
               <w:tc>
@@ -815,7 +805,7 @@
           </w:tbl>
           <w:p>
             <w:pPr>
-              <w:pStyle w:val="Title"/>
+              <w:pStyle w:val="Nzev"/>
             </w:pPr>
             <w:r>
               <w:t>Selection, Editing</w:t>
@@ -826,13 +816,13 @@
           </w:p>
           <w:tbl>
             <w:tblPr>
-              <w:tblStyle w:val="TableGrid"/>
+              <w:tblStyle w:val="Mkatabulky"/>
               <w:tblW w:w="0" w:type="auto"/>
               <w:tblLook w:val="04A0" w:firstRow="1" w:lastRow="0" w:firstColumn="1" w:lastColumn="0" w:noHBand="0" w:noVBand="1"/>
             </w:tblPr>
             <w:tblGrid>
-              <w:gridCol w:w="1255"/>
-              <w:gridCol w:w="3050"/>
+              <w:gridCol w:w="1247"/>
+              <w:gridCol w:w="2989"/>
             </w:tblGrid>
             <w:tr>
               <w:tc>
@@ -1042,7 +1032,7 @@
           <w:p/>
           <w:p>
             <w:pPr>
-              <w:pStyle w:val="Title"/>
+              <w:pStyle w:val="Nzev"/>
             </w:pPr>
             <w:r>
               <w:t>Text Formatting (5)</w:t>
@@ -1050,13 +1040,13 @@
           </w:p>
           <w:tbl>
             <w:tblPr>
-              <w:tblStyle w:val="TableGrid"/>
+              <w:tblStyle w:val="Mkatabulky"/>
               <w:tblW w:w="0" w:type="auto"/>
               <w:tblLook w:val="04A0" w:firstRow="1" w:lastRow="0" w:firstColumn="1" w:lastColumn="0" w:noHBand="0" w:noVBand="1"/>
             </w:tblPr>
             <w:tblGrid>
-              <w:gridCol w:w="1795"/>
-              <w:gridCol w:w="2510"/>
+              <w:gridCol w:w="1767"/>
+              <w:gridCol w:w="2469"/>
             </w:tblGrid>
             <w:tr>
               <w:tc>
@@ -1223,12 +1213,10 @@
                 </w:p>
                 <w:p>
                   <w:proofErr w:type="spellStart"/>
-                  <w:proofErr w:type="gramStart"/>
                   <w:r>
                     <w:t>some.words</w:t>
                   </w:r>
                   <w:proofErr w:type="spellEnd"/>
-                  <w:proofErr w:type="gramEnd"/>
                 </w:p>
                 <w:p>
                   <w:r>
@@ -1248,10 +1236,7 @@
               <w:t xml:space="preserve">* </w:t>
             </w:r>
             <w:r>
-              <w:t xml:space="preserve">capitalization and spacing can be combined into a single command; whether combining or </w:t>
-            </w:r>
-            <w:r>
-              <w:t>not, they must be suffixed by “bow” and then  dictation to format</w:t>
+              <w:t>capitalization and spacing can be combined into a single command; whether combining or not, they must be suffixed by “bow” and then  dictation to format</w:t>
             </w:r>
             <w:r>
               <w:t xml:space="preserve"> (ex: “tie bow some words”)</w:t>
@@ -1273,27 +1258,143 @@
           <w:p/>
           <w:p>
             <w:pPr>
-              <w:pStyle w:val="Title"/>
+              <w:rPr>
+                <w:b/>
+                <w:sz w:val="24"/>
+                <w:szCs w:val="24"/>
+              </w:rPr>
             </w:pPr>
             <w:r>
-              <w:t>Programming Core</w:t>
-            </w:r>
-            <w:r>
-              <w:t>*</w:t>
-            </w:r>
-            <w:r>
-              <w:t xml:space="preserve"> (6)</w:t>
+              <w:rPr>
+                <w:b/>
+                <w:sz w:val="24"/>
+                <w:szCs w:val="24"/>
+              </w:rPr>
+              <w:t>Preset text formatting</w:t>
+            </w:r>
+            <w:r>
+              <w:rPr>
+                <w:b/>
+                <w:sz w:val="24"/>
+                <w:szCs w:val="24"/>
+              </w:rPr>
+              <w:t>(6)</w:t>
             </w:r>
           </w:p>
           <w:tbl>
             <w:tblPr>
-              <w:tblStyle w:val="TableGrid"/>
+              <w:tblStyle w:val="Mkatabulky"/>
               <w:tblW w:w="0" w:type="auto"/>
               <w:tblLook w:val="04A0" w:firstRow="1" w:lastRow="0" w:firstColumn="1" w:lastColumn="0" w:noHBand="0" w:noVBand="1"/>
             </w:tblPr>
             <w:tblGrid>
-              <w:gridCol w:w="2515"/>
-              <w:gridCol w:w="1790"/>
+              <w:gridCol w:w="2297"/>
+              <w:gridCol w:w="1939"/>
+            </w:tblGrid>
+            <w:tr>
+              <w:tc>
+                <w:tcPr>
+                  <w:tcW w:w="2297" w:type="dxa"/>
+                </w:tcPr>
+                <w:p>
+                  <w:r>
+                    <w:t>[big] format &lt;text&gt;</w:t>
+                  </w:r>
+                  <w:r>
+                    <w:t>*</w:t>
+                  </w:r>
+                </w:p>
+                <w:p>
+                  <w:r>
+                    <w:t>s</w:t>
+                  </w:r>
+                  <w:r>
+                    <w:t>et [big] format &lt;f&gt;^</w:t>
+                  </w:r>
+                </w:p>
+                <w:p>
+                  <w:r>
+                    <w:t>clear caster formatting</w:t>
+                  </w:r>
+                </w:p>
+              </w:tc>
+              <w:tc>
+                <w:tcPr>
+                  <w:tcW w:w="1939" w:type="dxa"/>
+                </w:tcPr>
+                <w:p>
+                  <w:r>
+                    <w:t xml:space="preserve">Format </w:t>
+                  </w:r>
+                  <w:r>
+                    <w:t xml:space="preserve"> text</w:t>
+                  </w:r>
+                </w:p>
+                <w:p>
+                  <w:r>
+                    <w:t>Set current format</w:t>
+                  </w:r>
+                </w:p>
+                <w:p>
+                  <w:r>
+                    <w:t>Reset current format</w:t>
+                  </w:r>
+                </w:p>
+              </w:tc>
+            </w:tr>
+          </w:tbl>
+          <w:p>
+            <w:r>
+              <w:t xml:space="preserve">* </w:t>
+            </w:r>
+            <w:r>
+              <w:t xml:space="preserve">outputs </w:t>
+            </w:r>
+            <w:r>
+              <w:t>&lt;text&gt; formatted according to preset format; after enabling a language grammar, appropriate default formats are automatically set</w:t>
+            </w:r>
+          </w:p>
+          <w:p>
+            <w:r>
+              <w:t xml:space="preserve">^ </w:t>
+            </w:r>
+            <w:r>
+              <w:t>sets current format according to table (5); the “bow” suffix is not used</w:t>
+            </w:r>
+            <w:r>
+              <w:t xml:space="preserve"> </w:t>
+            </w:r>
+          </w:p>
+          <w:p/>
+          <w:p>
+            <w:pPr>
+              <w:pStyle w:val="Nzev"/>
+            </w:pPr>
+            <w:r>
+              <w:t>Programming Core</w:t>
+            </w:r>
+            <w:r>
+              <w:t>*</w:t>
+            </w:r>
+            <w:r>
+              <w:t xml:space="preserve"> (</w:t>
+            </w:r>
+            <w:r>
+              <w:t>7</w:t>
+            </w:r>
+            <w:r>
+              <w:t>)</w:t>
+            </w:r>
+          </w:p>
+          <w:tbl>
+            <w:tblPr>
+              <w:tblStyle w:val="Mkatabulky"/>
+              <w:tblW w:w="0" w:type="auto"/>
+              <w:tblLook w:val="04A0" w:firstRow="1" w:lastRow="0" w:firstColumn="1" w:lastColumn="0" w:noHBand="0" w:noVBand="1"/>
+            </w:tblPr>
+            <w:tblGrid>
+              <w:gridCol w:w="2471"/>
+              <w:gridCol w:w="1765"/>
             </w:tblGrid>
             <w:tr>
               <w:tc>
@@ -1424,6 +1525,7 @@
                 </w:p>
                 <w:p>
                   <w:r>
+                    <w:lastRenderedPageBreak/>
                     <w:t>return</w:t>
                   </w:r>
                 </w:p>
@@ -1444,6 +1546,7 @@
                 </w:tcPr>
                 <w:p>
                   <w:r>
+                    <w:lastRenderedPageBreak/>
                     <w:t xml:space="preserve">if </w:t>
                   </w:r>
                 </w:p>
@@ -1559,6 +1662,7 @@
           </w:tbl>
           <w:p>
             <w:r>
+              <w:lastRenderedPageBreak/>
               <w:t xml:space="preserve">* </w:t>
             </w:r>
             <w:r>
@@ -1577,13 +1681,13 @@
           <w:p/>
           <w:p>
             <w:pPr>
-              <w:pStyle w:val="Title"/>
+              <w:pStyle w:val="Nzev"/>
             </w:pPr>
             <w:r>
               <w:t>Other Miscellaneous Functionality (</w:t>
             </w:r>
             <w:r>
-              <w:t>7</w:t>
+              <w:t>8</w:t>
             </w:r>
             <w:r>
               <w:t>)</w:t>
@@ -1591,18 +1695,18 @@
           </w:p>
           <w:tbl>
             <w:tblPr>
-              <w:tblStyle w:val="TableGrid"/>
+              <w:tblStyle w:val="Mkatabulky"/>
               <w:tblW w:w="0" w:type="auto"/>
               <w:tblLook w:val="04A0" w:firstRow="1" w:lastRow="0" w:firstColumn="1" w:lastColumn="0" w:noHBand="0" w:noVBand="1"/>
             </w:tblPr>
             <w:tblGrid>
-              <w:gridCol w:w="1615"/>
-              <w:gridCol w:w="2690"/>
+              <w:gridCol w:w="1872"/>
+              <w:gridCol w:w="2364"/>
             </w:tblGrid>
             <w:tr>
               <w:tc>
                 <w:tcPr>
-                  <w:tcW w:w="1615" w:type="dxa"/>
+                  <w:tcW w:w="1872" w:type="dxa"/>
                 </w:tcPr>
                 <w:p>
                   <w:r>
@@ -1635,7 +1739,7 @@
               </w:tc>
               <w:tc>
                 <w:tcPr>
-                  <w:tcW w:w="2690" w:type="dxa"/>
+                  <w:tcW w:w="2364" w:type="dxa"/>
                 </w:tcPr>
                 <w:p>
                   <w:r>
@@ -1687,16 +1791,15 @@
             </w:r>
           </w:p>
           <w:p/>
-          <w:p/>
           <w:p>
             <w:pPr>
-              <w:pStyle w:val="Title"/>
+              <w:pStyle w:val="Nzev"/>
             </w:pPr>
             <w:r>
               <w:t>Mouse Replacement (</w:t>
             </w:r>
             <w:r>
-              <w:t>8</w:t>
+              <w:t>9</w:t>
             </w:r>
             <w:r>
               <w:t>)</w:t>
@@ -1704,7 +1807,7 @@
           </w:p>
           <w:tbl>
             <w:tblPr>
-              <w:tblStyle w:val="TableGrid"/>
+              <w:tblStyle w:val="Mkatabulky"/>
               <w:tblW w:w="4315" w:type="dxa"/>
               <w:tblLook w:val="04A0" w:firstRow="1" w:lastRow="0" w:firstColumn="1" w:lastColumn="0" w:noHBand="0" w:noVBand="1"/>
             </w:tblPr>
@@ -1884,7 +1987,6 @@
             </w:tr>
           </w:tbl>
           <w:p>
-            <w:proofErr w:type="gramStart"/>
             <w:r>
               <w:t xml:space="preserve">^ </w:t>
             </w:r>
@@ -1892,34 +1994,52 @@
               <w:t xml:space="preserve"> </w:t>
             </w:r>
             <w:r>
-              <w:t>takes</w:t>
-            </w:r>
-            <w:proofErr w:type="gramEnd"/>
-            <w:r>
-              <w:t xml:space="preserve"> optional direction parameter, one of the direction keys from table (2)</w:t>
+              <w:t>takes optional direction parameter, one of the direction keys from table (2)</w:t>
             </w:r>
           </w:p>
           <w:p/>
           <w:p>
-            <w:r>
+            <w:pPr>
+              <w:rPr>
+                <w:b/>
+                <w:sz w:val="24"/>
+                <w:szCs w:val="24"/>
+              </w:rPr>
+            </w:pPr>
+            <w:r>
+              <w:rPr>
+                <w:b/>
+                <w:sz w:val="24"/>
+                <w:szCs w:val="24"/>
+              </w:rPr>
               <w:t>Template -Based Navigation (</w:t>
             </w:r>
             <w:r>
-              <w:t>9</w:t>
-            </w:r>
-            <w:r>
+              <w:rPr>
+                <w:b/>
+                <w:sz w:val="24"/>
+                <w:szCs w:val="24"/>
+              </w:rPr>
+              <w:t>10</w:t>
+            </w:r>
+            <w:r>
+              <w:rPr>
+                <w:b/>
+                <w:sz w:val="24"/>
+                <w:szCs w:val="24"/>
+              </w:rPr>
               <w:t>)</w:t>
             </w:r>
           </w:p>
           <w:tbl>
             <w:tblPr>
-              <w:tblStyle w:val="TableGrid"/>
+              <w:tblStyle w:val="Mkatabulky"/>
               <w:tblW w:w="0" w:type="auto"/>
               <w:tblLook w:val="04A0" w:firstRow="1" w:lastRow="0" w:firstColumn="1" w:lastColumn="0" w:noHBand="0" w:noVBand="1"/>
             </w:tblPr>
             <w:tblGrid>
-              <w:gridCol w:w="1435"/>
-              <w:gridCol w:w="2870"/>
+              <w:gridCol w:w="1424"/>
+              <w:gridCol w:w="2812"/>
             </w:tblGrid>
             <w:tr>
               <w:tc>
@@ -2004,25 +2124,55 @@
           </w:p>
           <w:p/>
           <w:p>
-            <w:r>
+            <w:pPr>
+              <w:rPr>
+                <w:b/>
+                <w:sz w:val="24"/>
+                <w:szCs w:val="24"/>
+              </w:rPr>
+            </w:pPr>
+            <w:r>
+              <w:rPr>
+                <w:b/>
+                <w:sz w:val="24"/>
+                <w:szCs w:val="24"/>
+              </w:rPr>
               <w:t>Window Management (</w:t>
             </w:r>
             <w:r>
-              <w:t>10</w:t>
-            </w:r>
-            <w:r>
+              <w:rPr>
+                <w:b/>
+                <w:sz w:val="24"/>
+                <w:szCs w:val="24"/>
+              </w:rPr>
+              <w:t>1</w:t>
+            </w:r>
+            <w:r>
+              <w:rPr>
+                <w:b/>
+                <w:sz w:val="24"/>
+                <w:szCs w:val="24"/>
+              </w:rPr>
+              <w:t>1</w:t>
+            </w:r>
+            <w:r>
+              <w:rPr>
+                <w:b/>
+                <w:sz w:val="24"/>
+                <w:szCs w:val="24"/>
+              </w:rPr>
               <w:t>)</w:t>
             </w:r>
           </w:p>
           <w:tbl>
             <w:tblPr>
-              <w:tblStyle w:val="TableGrid"/>
+              <w:tblStyle w:val="Mkatabulky"/>
               <w:tblW w:w="0" w:type="auto"/>
               <w:tblLook w:val="04A0" w:firstRow="1" w:lastRow="0" w:firstColumn="1" w:lastColumn="0" w:noHBand="0" w:noVBand="1"/>
             </w:tblPr>
             <w:tblGrid>
-              <w:gridCol w:w="1885"/>
-              <w:gridCol w:w="2420"/>
+              <w:gridCol w:w="1859"/>
+              <w:gridCol w:w="2377"/>
             </w:tblGrid>
             <w:tr>
               <w:tc>
@@ -2119,16 +2269,21 @@
               </w:tc>
             </w:tr>
           </w:tbl>
+          <w:p>
+            <w:r>
+              <w:t>* slated for expansion</w:t>
+            </w:r>
+          </w:p>
           <w:p/>
           <w:p>
             <w:pPr>
-              <w:pStyle w:val="Title"/>
+              <w:pStyle w:val="Nzev"/>
             </w:pPr>
             <w:r>
               <w:t>Repetition (1</w:t>
             </w:r>
             <w:r>
-              <w:t>1</w:t>
+              <w:t>2</w:t>
             </w:r>
             <w:r>
               <w:t>)</w:t>
@@ -2136,13 +2291,13 @@
           </w:p>
           <w:tbl>
             <w:tblPr>
-              <w:tblStyle w:val="TableGrid"/>
+              <w:tblStyle w:val="Mkatabulky"/>
               <w:tblW w:w="0" w:type="auto"/>
               <w:tblLook w:val="04A0" w:firstRow="1" w:lastRow="0" w:firstColumn="1" w:lastColumn="0" w:noHBand="0" w:noVBand="1"/>
             </w:tblPr>
             <w:tblGrid>
-              <w:gridCol w:w="2065"/>
-              <w:gridCol w:w="2240"/>
+              <w:gridCol w:w="2034"/>
+              <w:gridCol w:w="2202"/>
             </w:tblGrid>
             <w:tr>
               <w:tc>
@@ -2194,15 +2349,21 @@
             </w:tr>
           </w:tbl>
           <w:p/>
+          <w:p/>
+          <w:p/>
+          <w:p>
+            <w:bookmarkStart w:id="0" w:name="_GoBack"/>
+            <w:bookmarkEnd w:id="0"/>
+          </w:p>
           <w:p>
             <w:pPr>
-              <w:pStyle w:val="Title"/>
+              <w:pStyle w:val="Nzev"/>
             </w:pPr>
             <w:r>
               <w:t>Aliasing (1</w:t>
             </w:r>
             <w:r>
-              <w:t>2</w:t>
+              <w:t>3</w:t>
             </w:r>
             <w:r>
               <w:t>)</w:t>
@@ -2210,18 +2371,18 @@
           </w:p>
           <w:tbl>
             <w:tblPr>
-              <w:tblStyle w:val="TableGrid"/>
+              <w:tblStyle w:val="Mkatabulky"/>
               <w:tblW w:w="0" w:type="auto"/>
               <w:tblLook w:val="04A0" w:firstRow="1" w:lastRow="0" w:firstColumn="1" w:lastColumn="0" w:noHBand="0" w:noVBand="1"/>
             </w:tblPr>
             <w:tblGrid>
-              <w:gridCol w:w="1255"/>
-              <w:gridCol w:w="3050"/>
+              <w:gridCol w:w="1447"/>
+              <w:gridCol w:w="2789"/>
             </w:tblGrid>
             <w:tr>
               <w:tc>
                 <w:tcPr>
-                  <w:tcW w:w="1255" w:type="dxa"/>
+                  <w:tcW w:w="1447" w:type="dxa"/>
                 </w:tcPr>
                 <w:p>
                   <w:r>
@@ -2244,7 +2405,7 @@
               </w:tc>
               <w:tc>
                 <w:tcPr>
-                  <w:tcW w:w="3050" w:type="dxa"/>
+                  <w:tcW w:w="2789" w:type="dxa"/>
                 </w:tcPr>
                 <w:p>
                   <w:r>
@@ -2262,7 +2423,7 @@
           <w:p/>
           <w:p>
             <w:pPr>
-              <w:pStyle w:val="Title"/>
+              <w:pStyle w:val="Nzev"/>
             </w:pPr>
             <w:r>
               <w:t>Passwords</w:t>
@@ -2274,7 +2435,7 @@
               <w:t xml:space="preserve"> (1</w:t>
             </w:r>
             <w:r>
-              <w:t>3</w:t>
+              <w:t>4</w:t>
             </w:r>
             <w:r>
               <w:t>)</w:t>
@@ -2282,18 +2443,18 @@
           </w:p>
           <w:tbl>
             <w:tblPr>
-              <w:tblStyle w:val="TableGrid"/>
+              <w:tblStyle w:val="Mkatabulky"/>
               <w:tblW w:w="0" w:type="auto"/>
               <w:tblLook w:val="04A0" w:firstRow="1" w:lastRow="0" w:firstColumn="1" w:lastColumn="0" w:noHBand="0" w:noVBand="1"/>
             </w:tblPr>
             <w:tblGrid>
-              <w:gridCol w:w="2155"/>
-              <w:gridCol w:w="2150"/>
+              <w:gridCol w:w="2297"/>
+              <w:gridCol w:w="1939"/>
             </w:tblGrid>
             <w:tr>
               <w:tc>
                 <w:tcPr>
-                  <w:tcW w:w="2155" w:type="dxa"/>
+                  <w:tcW w:w="2297" w:type="dxa"/>
                 </w:tcPr>
                 <w:p>
                   <w:r>
@@ -2330,7 +2491,7 @@
               </w:tc>
               <w:tc>
                 <w:tcPr>
-                  <w:tcW w:w="2150" w:type="dxa"/>
+                  <w:tcW w:w="1939" w:type="dxa"/>
                 </w:tcPr>
                 <w:p>
                   <w:r>
@@ -2356,7 +2517,7 @@
           <w:p/>
           <w:p>
             <w:pPr>
-              <w:pStyle w:val="Title"/>
+              <w:pStyle w:val="Nzev"/>
             </w:pPr>
             <w:r>
               <w:t>Special Number Words*</w:t>
@@ -2365,7 +2526,7 @@
               <w:t xml:space="preserve"> (1</w:t>
             </w:r>
             <w:r>
-              <w:t>4</w:t>
+              <w:t>5</w:t>
             </w:r>
             <w:r>
               <w:t>)</w:t>
@@ -2373,13 +2534,13 @@
           </w:p>
           <w:tbl>
             <w:tblPr>
-              <w:tblStyle w:val="TableGrid"/>
+              <w:tblStyle w:val="Mkatabulky"/>
               <w:tblW w:w="0" w:type="auto"/>
               <w:tblLook w:val="04A0" w:firstRow="1" w:lastRow="0" w:firstColumn="1" w:lastColumn="0" w:noHBand="0" w:noVBand="1"/>
             </w:tblPr>
             <w:tblGrid>
-              <w:gridCol w:w="2155"/>
-              <w:gridCol w:w="2150"/>
+              <w:gridCol w:w="2125"/>
+              <w:gridCol w:w="2111"/>
             </w:tblGrid>
             <w:tr>
               <w:tc>
@@ -2534,11 +2695,7 @@
         </w:sectPr>
       </w:pPr>
     </w:p>
-    <w:p>
-      <w:r>
-        <w:t>* slated for expansion</w:t>
-      </w:r>
-    </w:p>
+    <w:p/>
     <w:sectPr>
       <w:type w:val="continuous"/>
       <w:pgSz w:w="15840" w:h="12240" w:orient="landscape"/>
@@ -2551,7 +2708,7 @@
 </file>
 
 <file path=word/numbering.xml><?xml version="1.0" encoding="utf-8"?>
-<w:numbering xmlns:wpc="http://schemas.microsoft.com/office/word/2010/wordprocessingCanvas" xmlns:cx="http://schemas.microsoft.com/office/drawing/2014/chartex" xmlns:cx1="http://schemas.microsoft.com/office/drawing/2015/9/8/chartex" xmlns:cx2="http://schemas.microsoft.com/office/drawing/2015/10/21/chartex" xmlns:cx3="http://schemas.microsoft.com/office/drawing/2016/5/9/chartex" xmlns:cx4="http://schemas.microsoft.com/office/drawing/2016/5/10/chartex" xmlns:cx5="http://schemas.microsoft.com/office/drawing/2016/5/11/chartex" xmlns:cx6="http://schemas.microsoft.com/office/drawing/2016/5/12/chartex" xmlns:cx7="http://schemas.microsoft.com/office/drawing/2016/5/13/chartex" xmlns:cx8="http://schemas.microsoft.com/office/drawing/2016/5/14/chartex" xmlns:mc="http://schemas.openxmlformats.org/markup-compatibility/2006" xmlns:aink="http://schemas.microsoft.com/office/drawing/2016/ink" xmlns:am3d="http://schemas.microsoft.com/office/drawing/2017/model3d" xmlns:o="urn:schemas-microsoft-com:office:office" xmlns:r="http://schemas.openxmlformats.org/officeDocument/2006/relationships" xmlns:m="http://schemas.openxmlformats.org/officeDocument/2006/math" xmlns:v="urn:schemas-microsoft-com:vml" xmlns:wp14="http://schemas.microsoft.com/office/word/2010/wordprocessingDrawing" xmlns:wp="http://schemas.openxmlformats.org/drawingml/2006/wordprocessingDrawing" xmlns:w10="urn:schemas-microsoft-com:office:word" xmlns:w="http://schemas.openxmlformats.org/wordprocessingml/2006/main" xmlns:w14="http://schemas.microsoft.com/office/word/2010/wordml" xmlns:w15="http://schemas.microsoft.com/office/word/2012/wordml" xmlns:w16cid="http://schemas.microsoft.com/office/word/2016/wordml/cid" xmlns:w16se="http://schemas.microsoft.com/office/word/2015/wordml/symex" xmlns:wpg="http://schemas.microsoft.com/office/word/2010/wordprocessingGroup" xmlns:wpi="http://schemas.microsoft.com/office/word/2010/wordprocessingInk" xmlns:wne="http://schemas.microsoft.com/office/word/2006/wordml" xmlns:wps="http://schemas.microsoft.com/office/word/2010/wordprocessingShape" mc:Ignorable="w14 w15 w16se w16cid wp14">
+<w:numbering xmlns:wpc="http://schemas.microsoft.com/office/word/2010/wordprocessingCanvas" xmlns:mc="http://schemas.openxmlformats.org/markup-compatibility/2006" xmlns:o="urn:schemas-microsoft-com:office:office" xmlns:r="http://schemas.openxmlformats.org/officeDocument/2006/relationships" xmlns:m="http://schemas.openxmlformats.org/officeDocument/2006/math" xmlns:v="urn:schemas-microsoft-com:vml" xmlns:wp14="http://schemas.microsoft.com/office/word/2010/wordprocessingDrawing" xmlns:wp="http://schemas.openxmlformats.org/drawingml/2006/wordprocessingDrawing" xmlns:w10="urn:schemas-microsoft-com:office:word" xmlns:w="http://schemas.openxmlformats.org/wordprocessingml/2006/main" xmlns:w14="http://schemas.microsoft.com/office/word/2010/wordml" xmlns:w15="http://schemas.microsoft.com/office/word/2012/wordml" xmlns:wpg="http://schemas.microsoft.com/office/word/2010/wordprocessingGroup" xmlns:wpi="http://schemas.microsoft.com/office/word/2010/wordprocessingInk" xmlns:wne="http://schemas.microsoft.com/office/word/2006/wordml" xmlns:wps="http://schemas.microsoft.com/office/word/2010/wordprocessingShape" mc:Ignorable="w14 w15 wp14">
   <w:abstractNum w:abstractNumId="0" w15:restartNumberingAfterBreak="0">
     <w:nsid w:val="06232E2B"/>
     <w:multiLevelType w:val="hybridMultilevel"/>
@@ -2664,14 +2821,244 @@
       </w:rPr>
     </w:lvl>
   </w:abstractNum>
+  <w:abstractNum w:abstractNumId="1" w15:restartNumberingAfterBreak="0">
+    <w:nsid w:val="1731639B"/>
+    <w:multiLevelType w:val="hybridMultilevel"/>
+    <w:tmpl w:val="969672AA"/>
+    <w:lvl w:ilvl="0" w:tplc="60841B46">
+      <w:numFmt w:val="bullet"/>
+      <w:lvlText w:val=""/>
+      <w:lvlJc w:val="left"/>
+      <w:pPr>
+        <w:ind w:left="720" w:hanging="360"/>
+      </w:pPr>
+      <w:rPr>
+        <w:rFonts w:ascii="Symbol" w:eastAsiaTheme="minorHAnsi" w:hAnsi="Symbol" w:cs="Times New Roman" w:hint="default"/>
+      </w:rPr>
+    </w:lvl>
+    <w:lvl w:ilvl="1" w:tplc="04050003" w:tentative="1">
+      <w:start w:val="1"/>
+      <w:numFmt w:val="bullet"/>
+      <w:lvlText w:val="o"/>
+      <w:lvlJc w:val="left"/>
+      <w:pPr>
+        <w:ind w:left="1440" w:hanging="360"/>
+      </w:pPr>
+      <w:rPr>
+        <w:rFonts w:ascii="Courier New" w:hAnsi="Courier New" w:cs="Courier New" w:hint="default"/>
+      </w:rPr>
+    </w:lvl>
+    <w:lvl w:ilvl="2" w:tplc="04050005" w:tentative="1">
+      <w:start w:val="1"/>
+      <w:numFmt w:val="bullet"/>
+      <w:lvlText w:val=""/>
+      <w:lvlJc w:val="left"/>
+      <w:pPr>
+        <w:ind w:left="2160" w:hanging="360"/>
+      </w:pPr>
+      <w:rPr>
+        <w:rFonts w:ascii="Wingdings" w:hAnsi="Wingdings" w:hint="default"/>
+      </w:rPr>
+    </w:lvl>
+    <w:lvl w:ilvl="3" w:tplc="04050001" w:tentative="1">
+      <w:start w:val="1"/>
+      <w:numFmt w:val="bullet"/>
+      <w:lvlText w:val=""/>
+      <w:lvlJc w:val="left"/>
+      <w:pPr>
+        <w:ind w:left="2880" w:hanging="360"/>
+      </w:pPr>
+      <w:rPr>
+        <w:rFonts w:ascii="Symbol" w:hAnsi="Symbol" w:hint="default"/>
+      </w:rPr>
+    </w:lvl>
+    <w:lvl w:ilvl="4" w:tplc="04050003" w:tentative="1">
+      <w:start w:val="1"/>
+      <w:numFmt w:val="bullet"/>
+      <w:lvlText w:val="o"/>
+      <w:lvlJc w:val="left"/>
+      <w:pPr>
+        <w:ind w:left="3600" w:hanging="360"/>
+      </w:pPr>
+      <w:rPr>
+        <w:rFonts w:ascii="Courier New" w:hAnsi="Courier New" w:cs="Courier New" w:hint="default"/>
+      </w:rPr>
+    </w:lvl>
+    <w:lvl w:ilvl="5" w:tplc="04050005" w:tentative="1">
+      <w:start w:val="1"/>
+      <w:numFmt w:val="bullet"/>
+      <w:lvlText w:val=""/>
+      <w:lvlJc w:val="left"/>
+      <w:pPr>
+        <w:ind w:left="4320" w:hanging="360"/>
+      </w:pPr>
+      <w:rPr>
+        <w:rFonts w:ascii="Wingdings" w:hAnsi="Wingdings" w:hint="default"/>
+      </w:rPr>
+    </w:lvl>
+    <w:lvl w:ilvl="6" w:tplc="04050001" w:tentative="1">
+      <w:start w:val="1"/>
+      <w:numFmt w:val="bullet"/>
+      <w:lvlText w:val=""/>
+      <w:lvlJc w:val="left"/>
+      <w:pPr>
+        <w:ind w:left="5040" w:hanging="360"/>
+      </w:pPr>
+      <w:rPr>
+        <w:rFonts w:ascii="Symbol" w:hAnsi="Symbol" w:hint="default"/>
+      </w:rPr>
+    </w:lvl>
+    <w:lvl w:ilvl="7" w:tplc="04050003" w:tentative="1">
+      <w:start w:val="1"/>
+      <w:numFmt w:val="bullet"/>
+      <w:lvlText w:val="o"/>
+      <w:lvlJc w:val="left"/>
+      <w:pPr>
+        <w:ind w:left="5760" w:hanging="360"/>
+      </w:pPr>
+      <w:rPr>
+        <w:rFonts w:ascii="Courier New" w:hAnsi="Courier New" w:cs="Courier New" w:hint="default"/>
+      </w:rPr>
+    </w:lvl>
+    <w:lvl w:ilvl="8" w:tplc="04050005" w:tentative="1">
+      <w:start w:val="1"/>
+      <w:numFmt w:val="bullet"/>
+      <w:lvlText w:val=""/>
+      <w:lvlJc w:val="left"/>
+      <w:pPr>
+        <w:ind w:left="6480" w:hanging="360"/>
+      </w:pPr>
+      <w:rPr>
+        <w:rFonts w:ascii="Wingdings" w:hAnsi="Wingdings" w:hint="default"/>
+      </w:rPr>
+    </w:lvl>
+  </w:abstractNum>
+  <w:abstractNum w:abstractNumId="2" w15:restartNumberingAfterBreak="0">
+    <w:nsid w:val="6D1F0058"/>
+    <w:multiLevelType w:val="hybridMultilevel"/>
+    <w:tmpl w:val="6826E4AA"/>
+    <w:lvl w:ilvl="0" w:tplc="E42AC53E">
+      <w:numFmt w:val="bullet"/>
+      <w:lvlText w:val=""/>
+      <w:lvlJc w:val="left"/>
+      <w:pPr>
+        <w:ind w:left="720" w:hanging="360"/>
+      </w:pPr>
+      <w:rPr>
+        <w:rFonts w:ascii="Symbol" w:eastAsiaTheme="minorHAnsi" w:hAnsi="Symbol" w:cs="Times New Roman" w:hint="default"/>
+      </w:rPr>
+    </w:lvl>
+    <w:lvl w:ilvl="1" w:tplc="04050003" w:tentative="1">
+      <w:start w:val="1"/>
+      <w:numFmt w:val="bullet"/>
+      <w:lvlText w:val="o"/>
+      <w:lvlJc w:val="left"/>
+      <w:pPr>
+        <w:ind w:left="1440" w:hanging="360"/>
+      </w:pPr>
+      <w:rPr>
+        <w:rFonts w:ascii="Courier New" w:hAnsi="Courier New" w:cs="Courier New" w:hint="default"/>
+      </w:rPr>
+    </w:lvl>
+    <w:lvl w:ilvl="2" w:tplc="04050005" w:tentative="1">
+      <w:start w:val="1"/>
+      <w:numFmt w:val="bullet"/>
+      <w:lvlText w:val=""/>
+      <w:lvlJc w:val="left"/>
+      <w:pPr>
+        <w:ind w:left="2160" w:hanging="360"/>
+      </w:pPr>
+      <w:rPr>
+        <w:rFonts w:ascii="Wingdings" w:hAnsi="Wingdings" w:hint="default"/>
+      </w:rPr>
+    </w:lvl>
+    <w:lvl w:ilvl="3" w:tplc="04050001" w:tentative="1">
+      <w:start w:val="1"/>
+      <w:numFmt w:val="bullet"/>
+      <w:lvlText w:val=""/>
+      <w:lvlJc w:val="left"/>
+      <w:pPr>
+        <w:ind w:left="2880" w:hanging="360"/>
+      </w:pPr>
+      <w:rPr>
+        <w:rFonts w:ascii="Symbol" w:hAnsi="Symbol" w:hint="default"/>
+      </w:rPr>
+    </w:lvl>
+    <w:lvl w:ilvl="4" w:tplc="04050003" w:tentative="1">
+      <w:start w:val="1"/>
+      <w:numFmt w:val="bullet"/>
+      <w:lvlText w:val="o"/>
+      <w:lvlJc w:val="left"/>
+      <w:pPr>
+        <w:ind w:left="3600" w:hanging="360"/>
+      </w:pPr>
+      <w:rPr>
+        <w:rFonts w:ascii="Courier New" w:hAnsi="Courier New" w:cs="Courier New" w:hint="default"/>
+      </w:rPr>
+    </w:lvl>
+    <w:lvl w:ilvl="5" w:tplc="04050005" w:tentative="1">
+      <w:start w:val="1"/>
+      <w:numFmt w:val="bullet"/>
+      <w:lvlText w:val=""/>
+      <w:lvlJc w:val="left"/>
+      <w:pPr>
+        <w:ind w:left="4320" w:hanging="360"/>
+      </w:pPr>
+      <w:rPr>
+        <w:rFonts w:ascii="Wingdings" w:hAnsi="Wingdings" w:hint="default"/>
+      </w:rPr>
+    </w:lvl>
+    <w:lvl w:ilvl="6" w:tplc="04050001" w:tentative="1">
+      <w:start w:val="1"/>
+      <w:numFmt w:val="bullet"/>
+      <w:lvlText w:val=""/>
+      <w:lvlJc w:val="left"/>
+      <w:pPr>
+        <w:ind w:left="5040" w:hanging="360"/>
+      </w:pPr>
+      <w:rPr>
+        <w:rFonts w:ascii="Symbol" w:hAnsi="Symbol" w:hint="default"/>
+      </w:rPr>
+    </w:lvl>
+    <w:lvl w:ilvl="7" w:tplc="04050003" w:tentative="1">
+      <w:start w:val="1"/>
+      <w:numFmt w:val="bullet"/>
+      <w:lvlText w:val="o"/>
+      <w:lvlJc w:val="left"/>
+      <w:pPr>
+        <w:ind w:left="5760" w:hanging="360"/>
+      </w:pPr>
+      <w:rPr>
+        <w:rFonts w:ascii="Courier New" w:hAnsi="Courier New" w:cs="Courier New" w:hint="default"/>
+      </w:rPr>
+    </w:lvl>
+    <w:lvl w:ilvl="8" w:tplc="04050005" w:tentative="1">
+      <w:start w:val="1"/>
+      <w:numFmt w:val="bullet"/>
+      <w:lvlText w:val=""/>
+      <w:lvlJc w:val="left"/>
+      <w:pPr>
+        <w:ind w:left="6480" w:hanging="360"/>
+      </w:pPr>
+      <w:rPr>
+        <w:rFonts w:ascii="Wingdings" w:hAnsi="Wingdings" w:hint="default"/>
+      </w:rPr>
+    </w:lvl>
+  </w:abstractNum>
   <w:num w:numId="1">
     <w:abstractNumId w:val="0"/>
+  </w:num>
+  <w:num w:numId="2">
+    <w:abstractNumId w:val="1"/>
+  </w:num>
+  <w:num w:numId="3">
+    <w:abstractNumId w:val="2"/>
   </w:num>
 </w:numbering>
 </file>
 
 <file path=word/styles.xml><?xml version="1.0" encoding="utf-8"?>
-<w:styles xmlns:mc="http://schemas.openxmlformats.org/markup-compatibility/2006" xmlns:r="http://schemas.openxmlformats.org/officeDocument/2006/relationships" xmlns:w="http://schemas.openxmlformats.org/wordprocessingml/2006/main" xmlns:w14="http://schemas.microsoft.com/office/word/2010/wordml" xmlns:w15="http://schemas.microsoft.com/office/word/2012/wordml" xmlns:w16cid="http://schemas.microsoft.com/office/word/2016/wordml/cid" xmlns:w16se="http://schemas.microsoft.com/office/word/2015/wordml/symex" mc:Ignorable="w14 w15 w16se w16cid">
+<w:styles xmlns:mc="http://schemas.openxmlformats.org/markup-compatibility/2006" xmlns:r="http://schemas.openxmlformats.org/officeDocument/2006/relationships" xmlns:w="http://schemas.openxmlformats.org/wordprocessingml/2006/main" xmlns:w14="http://schemas.microsoft.com/office/word/2010/wordml" xmlns:w15="http://schemas.microsoft.com/office/word/2012/wordml" mc:Ignorable="w14 w15">
   <w:docDefaults>
     <w:rPrDefault>
       <w:rPr>
@@ -2687,7 +3074,7 @@
       </w:pPr>
     </w:pPrDefault>
   </w:docDefaults>
-  <w:latentStyles w:defLockedState="0" w:defUIPriority="99" w:defSemiHidden="0" w:defUnhideWhenUsed="0" w:defQFormat="0" w:count="375">
+  <w:latentStyles w:defLockedState="0" w:defUIPriority="99" w:defSemiHidden="0" w:defUnhideWhenUsed="0" w:defQFormat="0" w:count="371">
     <w:lsdException w:name="Normal" w:uiPriority="0" w:qFormat="1"/>
     <w:lsdException w:name="heading 1" w:uiPriority="9" w:qFormat="1"/>
     <w:lsdException w:name="heading 2" w:semiHidden="1" w:uiPriority="9" w:unhideWhenUsed="1" w:qFormat="1"/>
@@ -3059,12 +3446,8 @@
     <w:lsdException w:name="List Table 5 Dark Accent 6" w:uiPriority="50"/>
     <w:lsdException w:name="List Table 6 Colorful Accent 6" w:uiPriority="51"/>
     <w:lsdException w:name="List Table 7 Colorful Accent 6" w:uiPriority="52"/>
-    <w:lsdException w:name="Mention" w:semiHidden="1" w:unhideWhenUsed="1"/>
-    <w:lsdException w:name="Smart Hyperlink" w:semiHidden="1" w:unhideWhenUsed="1"/>
-    <w:lsdException w:name="Hashtag" w:semiHidden="1" w:unhideWhenUsed="1"/>
-    <w:lsdException w:name="Unresolved Mention" w:semiHidden="1" w:unhideWhenUsed="1"/>
   </w:latentStyles>
-  <w:style w:type="paragraph" w:default="1" w:styleId="Normal">
+  <w:style w:type="paragraph" w:default="1" w:styleId="Normln">
     <w:name w:val="Normal"/>
     <w:qFormat/>
     <w:rsid w:val="005B41C4"/>
@@ -3075,13 +3458,13 @@
       <w:rFonts w:ascii="Times New Roman" w:hAnsi="Times New Roman" w:cs="Times New Roman"/>
     </w:rPr>
   </w:style>
-  <w:style w:type="character" w:default="1" w:styleId="DefaultParagraphFont">
+  <w:style w:type="character" w:default="1" w:styleId="Standardnpsmoodstavce">
     <w:name w:val="Default Paragraph Font"/>
     <w:uiPriority w:val="1"/>
     <w:semiHidden/>
     <w:unhideWhenUsed/>
   </w:style>
-  <w:style w:type="table" w:default="1" w:styleId="TableNormal">
+  <w:style w:type="table" w:default="1" w:styleId="Normlntabulka">
     <w:name w:val="Normal Table"/>
     <w:uiPriority w:val="99"/>
     <w:semiHidden/>
@@ -3096,15 +3479,15 @@
       </w:tblCellMar>
     </w:tblPr>
   </w:style>
-  <w:style w:type="numbering" w:default="1" w:styleId="NoList">
+  <w:style w:type="numbering" w:default="1" w:styleId="Bezseznamu">
     <w:name w:val="No List"/>
     <w:uiPriority w:val="99"/>
     <w:semiHidden/>
     <w:unhideWhenUsed/>
   </w:style>
-  <w:style w:type="table" w:styleId="TableGrid">
+  <w:style w:type="table" w:styleId="Mkatabulky">
     <w:name w:val="Table Grid"/>
-    <w:basedOn w:val="TableNormal"/>
+    <w:basedOn w:val="Normlntabulka"/>
     <w:uiPriority w:val="59"/>
     <w:rsid w:val="00493E7E"/>
     <w:pPr>
@@ -3121,9 +3504,9 @@
       </w:tblBorders>
     </w:tblPr>
   </w:style>
-  <w:style w:type="paragraph" w:styleId="ListParagraph">
+  <w:style w:type="paragraph" w:styleId="Odstavecseseznamem">
     <w:name w:val="List Paragraph"/>
-    <w:basedOn w:val="Normal"/>
+    <w:basedOn w:val="Normln"/>
     <w:uiPriority w:val="34"/>
     <w:qFormat/>
     <w:rsid w:val="0031001E"/>
@@ -3132,11 +3515,11 @@
       <w:contextualSpacing/>
     </w:pPr>
   </w:style>
-  <w:style w:type="paragraph" w:styleId="Title">
+  <w:style w:type="paragraph" w:styleId="Nzev">
     <w:name w:val="Title"/>
-    <w:basedOn w:val="Normal"/>
-    <w:next w:val="Normal"/>
-    <w:link w:val="TitleChar"/>
+    <w:basedOn w:val="Normln"/>
+    <w:next w:val="Normln"/>
+    <w:link w:val="NzevChar"/>
     <w:uiPriority w:val="10"/>
     <w:qFormat/>
     <w:rsid w:val="00DE4E0A"/>
@@ -3146,10 +3529,10 @@
       <w:szCs w:val="24"/>
     </w:rPr>
   </w:style>
-  <w:style w:type="character" w:customStyle="1" w:styleId="TitleChar">
-    <w:name w:val="Title Char"/>
-    <w:basedOn w:val="DefaultParagraphFont"/>
-    <w:link w:val="Title"/>
+  <w:style w:type="character" w:customStyle="1" w:styleId="NzevChar">
+    <w:name w:val="Název Char"/>
+    <w:basedOn w:val="Standardnpsmoodstavce"/>
+    <w:link w:val="Nzev"/>
     <w:uiPriority w:val="10"/>
     <w:rsid w:val="00DE4E0A"/>
     <w:rPr>
@@ -3450,7 +3833,7 @@
 </file>
 
 <file path=customXml/itemProps1.xml><?xml version="1.0" encoding="utf-8"?>
-<ds:datastoreItem xmlns:ds="http://schemas.openxmlformats.org/officeDocument/2006/customXml" ds:itemID="{BC8F116A-9D4A-434B-828B-8947441E5CCB}">
+<ds:datastoreItem xmlns:ds="http://schemas.openxmlformats.org/officeDocument/2006/customXml" ds:itemID="{EB9EB078-3BF5-4191-B49C-8478606DD39F}">
   <ds:schemaRefs>
     <ds:schemaRef ds:uri="http://schemas.openxmlformats.org/officeDocument/2006/bibliography"/>
   </ds:schemaRefs>

</xml_diff>